<commit_message>
Stores s3 and jira codes
</commit_message>
<xml_diff>
--- a/docs/Training_Documents_DevOps_2021/VBhaskar_TRNG_CloudComputing_AWS_02.docx
+++ b/docs/Training_Documents_DevOps_2021/VBhaskar_TRNG_CloudComputing_AWS_02.docx
@@ -2449,12 +2449,7 @@
           <w:lang w:val="en-GB" w:eastAsia="en-US"/>
         </w:rPr>
       </w:pPr>
-    </w:p>
-    <w:p>
-      <w:pPr>
-        <w:autoSpaceDE w:val="0"/>
-        <w:autoSpaceDN w:val="0"/>
-        <w:adjustRightInd w:val="0"/>
+      <w:r>
         <w:rPr>
           <w:rFonts w:ascii="Courier New" w:eastAsiaTheme="minorHAnsi" w:hAnsi="Courier New" w:cs="Courier New"/>
           <w:b/>
@@ -2463,46 +2458,7 @@
           <w:szCs w:val="28"/>
           <w:lang w:val="en-GB" w:eastAsia="en-US"/>
         </w:rPr>
-      </w:pPr>
-    </w:p>
-    <w:p>
-      <w:pPr>
-        <w:autoSpaceDE w:val="0"/>
-        <w:autoSpaceDN w:val="0"/>
-        <w:adjustRightInd w:val="0"/>
-        <w:rPr>
-          <w:rFonts w:ascii="Courier New" w:eastAsiaTheme="minorHAnsi" w:hAnsi="Courier New" w:cs="Courier New"/>
-          <w:b/>
-          <w:bCs/>
-          <w:sz w:val="28"/>
-          <w:szCs w:val="28"/>
-          <w:lang w:val="en-GB" w:eastAsia="en-US"/>
-        </w:rPr>
-      </w:pPr>
-    </w:p>
-    <w:p>
-      <w:pPr>
-        <w:autoSpaceDE w:val="0"/>
-        <w:autoSpaceDN w:val="0"/>
-        <w:adjustRightInd w:val="0"/>
-        <w:rPr>
-          <w:rFonts w:ascii="Courier New" w:eastAsiaTheme="minorHAnsi" w:hAnsi="Courier New" w:cs="Courier New"/>
-          <w:b/>
-          <w:bCs/>
-          <w:sz w:val="28"/>
-          <w:szCs w:val="28"/>
-          <w:lang w:val="en-GB" w:eastAsia="en-US"/>
-        </w:rPr>
-      </w:pPr>
-      <w:r>
-        <w:rPr>
-          <w:rFonts w:ascii="Courier New" w:eastAsiaTheme="minorHAnsi" w:hAnsi="Courier New" w:cs="Courier New"/>
-          <w:b/>
-          <w:bCs/>
-          <w:sz w:val="28"/>
-          <w:szCs w:val="28"/>
-          <w:lang w:val="en-GB" w:eastAsia="en-US"/>
-        </w:rPr>
+        <w:lastRenderedPageBreak/>
         <w:t xml:space="preserve">Steps to Launch a Virtual </w:t>
       </w:r>
       <w:proofErr w:type="gramStart"/>
@@ -2684,7 +2640,6 @@
     </w:p>
     <w:p>
       <w:r>
-        <w:lastRenderedPageBreak/>
         <w:fldChar w:fldCharType="begin"/>
       </w:r>
       <w:r>
@@ -2755,6 +2710,7 @@
         <w:pStyle w:val="NormalWeb"/>
       </w:pPr>
       <w:r>
+        <w:lastRenderedPageBreak/>
         <w:t>Now you can select the AMI here. Choose Ubuntu server 18.04 image here.</w:t>
       </w:r>
     </w:p>
@@ -2872,7 +2828,6 @@
         <w:pStyle w:val="Heading3"/>
       </w:pPr>
       <w:r>
-        <w:lastRenderedPageBreak/>
         <w:t>Step 3: Configure Instance</w:t>
       </w:r>
     </w:p>
@@ -2948,6 +2903,7 @@
         <w:pStyle w:val="NormalWeb"/>
       </w:pPr>
       <w:r>
+        <w:lastRenderedPageBreak/>
         <w:t>Here you can choose how your instance should run as dedicated or as shared. But for now you can leave all settings to be as default.</w:t>
       </w:r>
     </w:p>
@@ -3073,7 +3029,6 @@
         <w:pStyle w:val="Heading3"/>
       </w:pPr>
       <w:r>
-        <w:lastRenderedPageBreak/>
         <w:t>Step 5: Add Tags</w:t>
       </w:r>
     </w:p>
@@ -3149,6 +3104,7 @@
         <w:pStyle w:val="NormalWeb"/>
       </w:pPr>
       <w:r>
+        <w:lastRenderedPageBreak/>
         <w:t>Tags are useful to identify the Instance, here we will assign a name to our instance.</w:t>
       </w:r>
     </w:p>
@@ -3274,116 +3230,116 @@
         <w:pStyle w:val="NormalWeb"/>
       </w:pPr>
       <w:r>
+        <w:t>By default SSH port is enabled. (port 22)</w:t>
+      </w:r>
+    </w:p>
+    <w:p>
+      <w:pPr>
+        <w:pStyle w:val="NormalWeb"/>
+      </w:pPr>
+      <w:r>
+        <w:t>If you need your website to be viewed in the internet then you need add rules to allow connections to HTTP and HTTPS.</w:t>
+      </w:r>
+    </w:p>
+    <w:p>
+      <w:pPr>
+        <w:pStyle w:val="NormalWeb"/>
+      </w:pPr>
+      <w:r>
+        <w:t xml:space="preserve">Click </w:t>
+      </w:r>
+      <w:r>
+        <w:rPr>
+          <w:rStyle w:val="Strong"/>
+        </w:rPr>
+        <w:t>Add rule</w:t>
+      </w:r>
+      <w:r>
+        <w:t>.</w:t>
+      </w:r>
+    </w:p>
+    <w:p>
+      <w:pPr>
+        <w:pStyle w:val="NormalWeb"/>
+      </w:pPr>
+      <w:r>
+        <w:t xml:space="preserve">From the type select </w:t>
+      </w:r>
+      <w:r>
+        <w:rPr>
+          <w:rStyle w:val="Strong"/>
+        </w:rPr>
+        <w:t>HTTP</w:t>
+      </w:r>
+      <w:r>
+        <w:t>. (port 80)</w:t>
+      </w:r>
+    </w:p>
+    <w:p>
+      <w:pPr>
+        <w:pStyle w:val="NormalWeb"/>
+      </w:pPr>
+      <w:r>
+        <w:t xml:space="preserve">Again click </w:t>
+      </w:r>
+      <w:r>
+        <w:rPr>
+          <w:rStyle w:val="Strong"/>
+        </w:rPr>
+        <w:t>Add rule</w:t>
+      </w:r>
+      <w:r>
+        <w:t>.</w:t>
+      </w:r>
+    </w:p>
+    <w:p>
+      <w:pPr>
+        <w:pStyle w:val="NormalWeb"/>
+      </w:pPr>
+      <w:r>
+        <w:t xml:space="preserve">From the type select </w:t>
+      </w:r>
+      <w:r>
+        <w:rPr>
+          <w:rStyle w:val="Strong"/>
+        </w:rPr>
+        <w:t>HTTPS</w:t>
+      </w:r>
+      <w:r>
+        <w:t>. (port 443)</w:t>
+      </w:r>
+    </w:p>
+    <w:p>
+      <w:pPr>
+        <w:pStyle w:val="NormalWeb"/>
+      </w:pPr>
+      <w:r>
+        <w:t>If you need any additional ports opened you can add rules for those ports also.</w:t>
+      </w:r>
+    </w:p>
+    <w:p>
+      <w:pPr>
+        <w:pStyle w:val="NormalWeb"/>
+      </w:pPr>
+      <w:r>
+        <w:t xml:space="preserve">Click </w:t>
+      </w:r>
+      <w:r>
+        <w:rPr>
+          <w:rStyle w:val="Strong"/>
+        </w:rPr>
+        <w:t>Review and Launch</w:t>
+      </w:r>
+      <w:r>
+        <w:t>.</w:t>
+      </w:r>
+    </w:p>
+    <w:p>
+      <w:pPr>
+        <w:pStyle w:val="Heading3"/>
+      </w:pPr>
+      <w:r>
         <w:lastRenderedPageBreak/>
-        <w:t>By default SSH port is enabled. (port 22)</w:t>
-      </w:r>
-    </w:p>
-    <w:p>
-      <w:pPr>
-        <w:pStyle w:val="NormalWeb"/>
-      </w:pPr>
-      <w:r>
-        <w:t>If you need your website to be viewed in the internet then you need add rules to allow connections to HTTP and HTTPS.</w:t>
-      </w:r>
-    </w:p>
-    <w:p>
-      <w:pPr>
-        <w:pStyle w:val="NormalWeb"/>
-      </w:pPr>
-      <w:r>
-        <w:t xml:space="preserve">Click </w:t>
-      </w:r>
-      <w:r>
-        <w:rPr>
-          <w:rStyle w:val="Strong"/>
-        </w:rPr>
-        <w:t>Add rule</w:t>
-      </w:r>
-      <w:r>
-        <w:t>.</w:t>
-      </w:r>
-    </w:p>
-    <w:p>
-      <w:pPr>
-        <w:pStyle w:val="NormalWeb"/>
-      </w:pPr>
-      <w:r>
-        <w:t xml:space="preserve">From the type select </w:t>
-      </w:r>
-      <w:r>
-        <w:rPr>
-          <w:rStyle w:val="Strong"/>
-        </w:rPr>
-        <w:t>HTTP</w:t>
-      </w:r>
-      <w:r>
-        <w:t>. (port 80)</w:t>
-      </w:r>
-    </w:p>
-    <w:p>
-      <w:pPr>
-        <w:pStyle w:val="NormalWeb"/>
-      </w:pPr>
-      <w:r>
-        <w:t xml:space="preserve">Again click </w:t>
-      </w:r>
-      <w:r>
-        <w:rPr>
-          <w:rStyle w:val="Strong"/>
-        </w:rPr>
-        <w:t>Add rule</w:t>
-      </w:r>
-      <w:r>
-        <w:t>.</w:t>
-      </w:r>
-    </w:p>
-    <w:p>
-      <w:pPr>
-        <w:pStyle w:val="NormalWeb"/>
-      </w:pPr>
-      <w:r>
-        <w:t xml:space="preserve">From the type select </w:t>
-      </w:r>
-      <w:r>
-        <w:rPr>
-          <w:rStyle w:val="Strong"/>
-        </w:rPr>
-        <w:t>HTTPS</w:t>
-      </w:r>
-      <w:r>
-        <w:t>. (port 443)</w:t>
-      </w:r>
-    </w:p>
-    <w:p>
-      <w:pPr>
-        <w:pStyle w:val="NormalWeb"/>
-      </w:pPr>
-      <w:r>
-        <w:t>If you need any additional ports opened you can add rules for those ports also.</w:t>
-      </w:r>
-    </w:p>
-    <w:p>
-      <w:pPr>
-        <w:pStyle w:val="NormalWeb"/>
-      </w:pPr>
-      <w:r>
-        <w:t xml:space="preserve">Click </w:t>
-      </w:r>
-      <w:r>
-        <w:rPr>
-          <w:rStyle w:val="Strong"/>
-        </w:rPr>
-        <w:t>Review and Launch</w:t>
-      </w:r>
-      <w:r>
-        <w:t>.</w:t>
-      </w:r>
-    </w:p>
-    <w:p>
-      <w:pPr>
-        <w:pStyle w:val="Heading3"/>
-      </w:pPr>
-      <w:r>
         <w:t>Step 7: Review the Instance details</w:t>
       </w:r>
     </w:p>
@@ -3522,7 +3478,6 @@
         <w:pStyle w:val="NormalWeb"/>
       </w:pPr>
       <w:r>
-        <w:lastRenderedPageBreak/>
         <w:t xml:space="preserve">Click </w:t>
       </w:r>
       <w:r>
@@ -3716,9 +3671,8 @@
           <w:color w:val="4472C4" w:themeColor="accent1"/>
           <w:lang w:val="en-GB" w:eastAsia="en-US"/>
         </w:rPr>
-        <w:t xml:space="preserve"> &lt;</w:t>
-      </w:r>
-      <w:proofErr w:type="spellStart"/>
+        <w:t xml:space="preserve"> &lt;pem_key</w:t>
+      </w:r>
       <w:r>
         <w:rPr>
           <w:rFonts w:ascii="Courier New" w:eastAsiaTheme="minorHAnsi" w:hAnsi="Courier New" w:cs="Courier New"/>
@@ -3727,9 +3681,8 @@
           <w:color w:val="4472C4" w:themeColor="accent1"/>
           <w:lang w:val="en-GB" w:eastAsia="en-US"/>
         </w:rPr>
-        <w:t>pem_key</w:t>
-      </w:r>
-      <w:proofErr w:type="spellEnd"/>
+        <w:t>_file</w:t>
+      </w:r>
       <w:r>
         <w:rPr>
           <w:rFonts w:ascii="Courier New" w:eastAsiaTheme="minorHAnsi" w:hAnsi="Courier New" w:cs="Courier New"/>
@@ -3765,2466 +3718,18 @@
     </w:p>
     <w:p>
       <w:pPr>
-        <w:autoSpaceDE w:val="0"/>
-        <w:autoSpaceDN w:val="0"/>
-        <w:adjustRightInd w:val="0"/>
-        <w:rPr>
-          <w:rFonts w:ascii="Courier New" w:eastAsiaTheme="minorHAnsi" w:hAnsi="Courier New" w:cs="Courier New"/>
-          <w:lang w:val="en-GB" w:eastAsia="en-US"/>
-        </w:rPr>
-      </w:pPr>
-    </w:p>
-    <w:p>
-      <w:pPr>
-        <w:autoSpaceDE w:val="0"/>
-        <w:autoSpaceDN w:val="0"/>
-        <w:adjustRightInd w:val="0"/>
-        <w:rPr>
-          <w:rFonts w:ascii="Courier New" w:eastAsiaTheme="minorHAnsi" w:hAnsi="Courier New" w:cs="Courier New"/>
-          <w:lang w:val="en-GB" w:eastAsia="en-US"/>
-        </w:rPr>
-      </w:pPr>
-    </w:p>
-    <w:p>
-      <w:pPr>
-        <w:autoSpaceDE w:val="0"/>
-        <w:autoSpaceDN w:val="0"/>
-        <w:adjustRightInd w:val="0"/>
-        <w:rPr>
-          <w:rFonts w:ascii="Courier New" w:eastAsiaTheme="minorHAnsi" w:hAnsi="Courier New" w:cs="Courier New"/>
-          <w:lang w:val="en-GB" w:eastAsia="en-US"/>
-        </w:rPr>
-      </w:pPr>
-    </w:p>
-    <w:p>
-      <w:pPr>
-        <w:autoSpaceDE w:val="0"/>
-        <w:autoSpaceDN w:val="0"/>
-        <w:adjustRightInd w:val="0"/>
-        <w:rPr>
-          <w:rFonts w:ascii="Courier New" w:eastAsiaTheme="minorHAnsi" w:hAnsi="Courier New" w:cs="Courier New"/>
-          <w:lang w:val="en-GB" w:eastAsia="en-US"/>
-        </w:rPr>
-      </w:pPr>
-    </w:p>
-    <w:p>
-      <w:pPr>
-        <w:autoSpaceDE w:val="0"/>
-        <w:autoSpaceDN w:val="0"/>
-        <w:adjustRightInd w:val="0"/>
-        <w:rPr>
-          <w:rFonts w:ascii="Courier New" w:eastAsiaTheme="minorHAnsi" w:hAnsi="Courier New" w:cs="Courier New"/>
-          <w:lang w:val="en-GB" w:eastAsia="en-US"/>
-        </w:rPr>
-      </w:pPr>
-    </w:p>
-    <w:p>
-      <w:pPr>
-        <w:autoSpaceDE w:val="0"/>
-        <w:autoSpaceDN w:val="0"/>
-        <w:adjustRightInd w:val="0"/>
-        <w:rPr>
-          <w:rFonts w:ascii="Courier New" w:eastAsiaTheme="minorHAnsi" w:hAnsi="Courier New" w:cs="Courier New"/>
-          <w:lang w:val="en-GB" w:eastAsia="en-US"/>
-        </w:rPr>
-      </w:pPr>
-    </w:p>
-    <w:p>
-      <w:pPr>
-        <w:autoSpaceDE w:val="0"/>
-        <w:autoSpaceDN w:val="0"/>
-        <w:adjustRightInd w:val="0"/>
-        <w:rPr>
-          <w:rFonts w:ascii="Courier New" w:eastAsiaTheme="minorHAnsi" w:hAnsi="Courier New" w:cs="Courier New"/>
-          <w:lang w:val="en-GB" w:eastAsia="en-US"/>
-        </w:rPr>
-      </w:pPr>
-    </w:p>
-    <w:p>
-      <w:pPr>
-        <w:autoSpaceDE w:val="0"/>
-        <w:autoSpaceDN w:val="0"/>
-        <w:adjustRightInd w:val="0"/>
-        <w:rPr>
-          <w:rFonts w:ascii="Courier New" w:eastAsiaTheme="minorHAnsi" w:hAnsi="Courier New" w:cs="Courier New"/>
-          <w:lang w:val="en-GB" w:eastAsia="en-US"/>
-        </w:rPr>
-      </w:pPr>
-    </w:p>
-    <w:p>
-      <w:pPr>
-        <w:autoSpaceDE w:val="0"/>
-        <w:autoSpaceDN w:val="0"/>
-        <w:adjustRightInd w:val="0"/>
-        <w:rPr>
-          <w:rFonts w:ascii="Courier New" w:eastAsiaTheme="minorHAnsi" w:hAnsi="Courier New" w:cs="Courier New"/>
-          <w:lang w:val="en-GB" w:eastAsia="en-US"/>
-        </w:rPr>
-      </w:pPr>
-    </w:p>
-    <w:p>
-      <w:pPr>
-        <w:autoSpaceDE w:val="0"/>
-        <w:autoSpaceDN w:val="0"/>
-        <w:adjustRightInd w:val="0"/>
-        <w:rPr>
-          <w:rFonts w:ascii="Courier New" w:eastAsiaTheme="minorHAnsi" w:hAnsi="Courier New" w:cs="Courier New"/>
-          <w:lang w:val="en-GB" w:eastAsia="en-US"/>
-        </w:rPr>
-      </w:pPr>
-    </w:p>
-    <w:p>
-      <w:pPr>
-        <w:autoSpaceDE w:val="0"/>
-        <w:autoSpaceDN w:val="0"/>
-        <w:adjustRightInd w:val="0"/>
-        <w:rPr>
-          <w:rFonts w:ascii="Courier New" w:eastAsiaTheme="minorHAnsi" w:hAnsi="Courier New" w:cs="Courier New"/>
-          <w:lang w:val="en-GB" w:eastAsia="en-US"/>
-        </w:rPr>
-      </w:pPr>
-    </w:p>
-    <w:p>
-      <w:pPr>
-        <w:autoSpaceDE w:val="0"/>
-        <w:autoSpaceDN w:val="0"/>
-        <w:adjustRightInd w:val="0"/>
-        <w:rPr>
-          <w:rFonts w:ascii="Courier New" w:eastAsiaTheme="minorHAnsi" w:hAnsi="Courier New" w:cs="Courier New"/>
-          <w:lang w:val="en-GB" w:eastAsia="en-US"/>
-        </w:rPr>
-      </w:pPr>
-    </w:p>
-    <w:p>
-      <w:pPr>
-        <w:autoSpaceDE w:val="0"/>
-        <w:autoSpaceDN w:val="0"/>
-        <w:adjustRightInd w:val="0"/>
-        <w:rPr>
-          <w:rFonts w:ascii="Courier New" w:eastAsiaTheme="minorHAnsi" w:hAnsi="Courier New" w:cs="Courier New"/>
-          <w:lang w:val="en-GB" w:eastAsia="en-US"/>
-        </w:rPr>
-      </w:pPr>
-    </w:p>
-    <w:p>
-      <w:pPr>
-        <w:autoSpaceDE w:val="0"/>
-        <w:autoSpaceDN w:val="0"/>
-        <w:adjustRightInd w:val="0"/>
-        <w:rPr>
-          <w:rFonts w:ascii="Courier New" w:eastAsiaTheme="minorHAnsi" w:hAnsi="Courier New" w:cs="Courier New"/>
-          <w:lang w:val="en-GB" w:eastAsia="en-US"/>
-        </w:rPr>
-      </w:pPr>
-    </w:p>
-    <w:p>
-      <w:pPr>
-        <w:autoSpaceDE w:val="0"/>
-        <w:autoSpaceDN w:val="0"/>
-        <w:adjustRightInd w:val="0"/>
-        <w:rPr>
-          <w:rFonts w:ascii="Courier New" w:eastAsiaTheme="minorHAnsi" w:hAnsi="Courier New" w:cs="Courier New"/>
-          <w:lang w:val="en-GB" w:eastAsia="en-US"/>
-        </w:rPr>
-      </w:pPr>
-    </w:p>
-    <w:p>
-      <w:pPr>
-        <w:autoSpaceDE w:val="0"/>
-        <w:autoSpaceDN w:val="0"/>
-        <w:adjustRightInd w:val="0"/>
-        <w:rPr>
-          <w:rFonts w:ascii="Courier New" w:eastAsiaTheme="minorHAnsi" w:hAnsi="Courier New" w:cs="Courier New"/>
-          <w:lang w:val="en-GB" w:eastAsia="en-US"/>
-        </w:rPr>
-      </w:pPr>
-    </w:p>
-    <w:p>
-      <w:pPr>
-        <w:autoSpaceDE w:val="0"/>
-        <w:autoSpaceDN w:val="0"/>
-        <w:adjustRightInd w:val="0"/>
-        <w:rPr>
-          <w:rFonts w:ascii="Courier New" w:eastAsiaTheme="minorHAnsi" w:hAnsi="Courier New" w:cs="Courier New"/>
-          <w:lang w:val="en-GB" w:eastAsia="en-US"/>
-        </w:rPr>
-      </w:pPr>
-    </w:p>
-    <w:p>
-      <w:pPr>
-        <w:autoSpaceDE w:val="0"/>
-        <w:autoSpaceDN w:val="0"/>
-        <w:adjustRightInd w:val="0"/>
-        <w:rPr>
-          <w:rFonts w:ascii="Courier New" w:eastAsiaTheme="minorHAnsi" w:hAnsi="Courier New" w:cs="Courier New"/>
-          <w:lang w:val="en-GB" w:eastAsia="en-US"/>
-        </w:rPr>
-      </w:pPr>
-    </w:p>
-    <w:p>
-      <w:pPr>
-        <w:autoSpaceDE w:val="0"/>
-        <w:autoSpaceDN w:val="0"/>
-        <w:adjustRightInd w:val="0"/>
-        <w:rPr>
-          <w:rFonts w:ascii="Courier New" w:eastAsiaTheme="minorHAnsi" w:hAnsi="Courier New" w:cs="Courier New"/>
-          <w:lang w:val="en-GB" w:eastAsia="en-US"/>
-        </w:rPr>
-      </w:pPr>
-    </w:p>
-    <w:p>
-      <w:pPr>
-        <w:autoSpaceDE w:val="0"/>
-        <w:autoSpaceDN w:val="0"/>
-        <w:adjustRightInd w:val="0"/>
-        <w:rPr>
-          <w:rFonts w:ascii="Courier New" w:eastAsiaTheme="minorHAnsi" w:hAnsi="Courier New" w:cs="Courier New"/>
-          <w:lang w:val="en-GB" w:eastAsia="en-US"/>
-        </w:rPr>
-      </w:pPr>
-    </w:p>
-    <w:p>
-      <w:pPr>
-        <w:autoSpaceDE w:val="0"/>
-        <w:autoSpaceDN w:val="0"/>
-        <w:adjustRightInd w:val="0"/>
-        <w:rPr>
-          <w:rFonts w:ascii="Courier New" w:eastAsiaTheme="minorHAnsi" w:hAnsi="Courier New" w:cs="Courier New"/>
-          <w:lang w:val="en-GB" w:eastAsia="en-US"/>
-        </w:rPr>
-      </w:pPr>
-    </w:p>
-    <w:p>
-      <w:pPr>
-        <w:autoSpaceDE w:val="0"/>
-        <w:autoSpaceDN w:val="0"/>
-        <w:adjustRightInd w:val="0"/>
-        <w:rPr>
-          <w:rFonts w:ascii="Courier New" w:eastAsiaTheme="minorHAnsi" w:hAnsi="Courier New" w:cs="Courier New"/>
-          <w:lang w:val="en-GB" w:eastAsia="en-US"/>
-        </w:rPr>
-      </w:pPr>
-    </w:p>
-    <w:p>
-      <w:pPr>
-        <w:autoSpaceDE w:val="0"/>
-        <w:autoSpaceDN w:val="0"/>
-        <w:adjustRightInd w:val="0"/>
-        <w:rPr>
-          <w:rFonts w:ascii="Courier New" w:eastAsiaTheme="minorHAnsi" w:hAnsi="Courier New" w:cs="Courier New"/>
-          <w:lang w:val="en-GB" w:eastAsia="en-US"/>
-        </w:rPr>
-      </w:pPr>
-    </w:p>
-    <w:p>
-      <w:pPr>
-        <w:autoSpaceDE w:val="0"/>
-        <w:autoSpaceDN w:val="0"/>
-        <w:adjustRightInd w:val="0"/>
-        <w:rPr>
-          <w:rFonts w:ascii="Courier New" w:eastAsiaTheme="minorHAnsi" w:hAnsi="Courier New" w:cs="Courier New"/>
-          <w:lang w:val="en-GB" w:eastAsia="en-US"/>
-        </w:rPr>
-      </w:pPr>
-    </w:p>
-    <w:p>
-      <w:pPr>
-        <w:autoSpaceDE w:val="0"/>
-        <w:autoSpaceDN w:val="0"/>
-        <w:adjustRightInd w:val="0"/>
-        <w:rPr>
-          <w:rFonts w:ascii="Courier New" w:eastAsiaTheme="minorHAnsi" w:hAnsi="Courier New" w:cs="Courier New"/>
-          <w:lang w:val="en-GB" w:eastAsia="en-US"/>
-        </w:rPr>
-      </w:pPr>
-    </w:p>
-    <w:p>
-      <w:pPr>
-        <w:autoSpaceDE w:val="0"/>
-        <w:autoSpaceDN w:val="0"/>
-        <w:adjustRightInd w:val="0"/>
-        <w:rPr>
-          <w:rFonts w:ascii="Courier New" w:eastAsiaTheme="minorHAnsi" w:hAnsi="Courier New" w:cs="Courier New"/>
-          <w:lang w:val="en-GB" w:eastAsia="en-US"/>
-        </w:rPr>
-      </w:pPr>
-    </w:p>
-    <w:p>
-      <w:pPr>
-        <w:autoSpaceDE w:val="0"/>
-        <w:autoSpaceDN w:val="0"/>
-        <w:adjustRightInd w:val="0"/>
-        <w:rPr>
-          <w:rFonts w:ascii="Courier New" w:eastAsiaTheme="minorHAnsi" w:hAnsi="Courier New" w:cs="Courier New"/>
-          <w:lang w:val="en-GB" w:eastAsia="en-US"/>
-        </w:rPr>
-      </w:pPr>
-    </w:p>
-    <w:p>
-      <w:pPr>
-        <w:autoSpaceDE w:val="0"/>
-        <w:autoSpaceDN w:val="0"/>
-        <w:adjustRightInd w:val="0"/>
-        <w:rPr>
-          <w:rFonts w:ascii="Courier New" w:eastAsiaTheme="minorHAnsi" w:hAnsi="Courier New" w:cs="Courier New"/>
-          <w:lang w:val="en-GB" w:eastAsia="en-US"/>
-        </w:rPr>
-      </w:pPr>
-    </w:p>
-    <w:p>
-      <w:pPr>
-        <w:autoSpaceDE w:val="0"/>
-        <w:autoSpaceDN w:val="0"/>
-        <w:adjustRightInd w:val="0"/>
-        <w:rPr>
-          <w:rFonts w:ascii="Courier New" w:eastAsiaTheme="minorHAnsi" w:hAnsi="Courier New" w:cs="Courier New"/>
-          <w:lang w:val="en-GB" w:eastAsia="en-US"/>
-        </w:rPr>
-      </w:pPr>
-    </w:p>
-    <w:p>
-      <w:pPr>
-        <w:autoSpaceDE w:val="0"/>
-        <w:autoSpaceDN w:val="0"/>
-        <w:adjustRightInd w:val="0"/>
-        <w:rPr>
-          <w:rFonts w:ascii="Courier New" w:eastAsiaTheme="minorHAnsi" w:hAnsi="Courier New" w:cs="Courier New"/>
-          <w:lang w:val="en-GB" w:eastAsia="en-US"/>
-        </w:rPr>
-      </w:pPr>
-    </w:p>
-    <w:p>
-      <w:pPr>
-        <w:autoSpaceDE w:val="0"/>
-        <w:autoSpaceDN w:val="0"/>
-        <w:adjustRightInd w:val="0"/>
-        <w:rPr>
-          <w:rFonts w:ascii="Courier New" w:eastAsiaTheme="minorHAnsi" w:hAnsi="Courier New" w:cs="Courier New"/>
-          <w:lang w:val="en-GB" w:eastAsia="en-US"/>
-        </w:rPr>
-      </w:pPr>
-    </w:p>
-    <w:p>
-      <w:pPr>
-        <w:autoSpaceDE w:val="0"/>
-        <w:autoSpaceDN w:val="0"/>
-        <w:adjustRightInd w:val="0"/>
-        <w:rPr>
-          <w:rFonts w:ascii="Courier New" w:eastAsiaTheme="minorHAnsi" w:hAnsi="Courier New" w:cs="Courier New"/>
-          <w:lang w:val="en-GB" w:eastAsia="en-US"/>
-        </w:rPr>
-      </w:pPr>
-    </w:p>
-    <w:p>
-      <w:pPr>
-        <w:autoSpaceDE w:val="0"/>
-        <w:autoSpaceDN w:val="0"/>
-        <w:adjustRightInd w:val="0"/>
-        <w:rPr>
-          <w:rFonts w:ascii="Courier New" w:eastAsiaTheme="minorHAnsi" w:hAnsi="Courier New" w:cs="Courier New"/>
-          <w:lang w:val="en-GB" w:eastAsia="en-US"/>
-        </w:rPr>
-      </w:pPr>
-    </w:p>
-    <w:p>
-      <w:pPr>
-        <w:autoSpaceDE w:val="0"/>
-        <w:autoSpaceDN w:val="0"/>
-        <w:adjustRightInd w:val="0"/>
-        <w:rPr>
-          <w:rFonts w:ascii="Courier New" w:eastAsiaTheme="minorHAnsi" w:hAnsi="Courier New" w:cs="Courier New"/>
-          <w:b/>
-          <w:bCs/>
-          <w:sz w:val="28"/>
-          <w:szCs w:val="28"/>
-          <w:lang w:val="en-GB" w:eastAsia="en-US"/>
-        </w:rPr>
-      </w:pPr>
-      <w:r>
-        <w:rPr>
-          <w:rFonts w:ascii="Courier New" w:eastAsiaTheme="minorHAnsi" w:hAnsi="Courier New" w:cs="Courier New"/>
-          <w:b/>
-          <w:bCs/>
-          <w:sz w:val="28"/>
-          <w:szCs w:val="28"/>
-          <w:lang w:val="en-GB" w:eastAsia="en-US"/>
-        </w:rPr>
-        <w:t>Steps to Install Jenkins application on above VM</w:t>
-      </w:r>
-    </w:p>
-    <w:p>
-      <w:pPr>
-        <w:pStyle w:val="NormalWeb"/>
-        <w:numPr>
-          <w:ilvl w:val="0"/>
-          <w:numId w:val="1"/>
-        </w:numPr>
         <w:rPr>
           <w:rFonts w:ascii="Courier New" w:hAnsi="Courier New" w:cs="Courier New"/>
-          <w:sz w:val="22"/>
-          <w:szCs w:val="22"/>
-        </w:rPr>
-      </w:pPr>
-      <w:r>
-        <w:rPr>
-          <w:rFonts w:ascii="Courier New" w:hAnsi="Courier New" w:cs="Courier New"/>
-          <w:sz w:val="22"/>
-          <w:szCs w:val="22"/>
-        </w:rPr>
-        <w:t xml:space="preserve">Step1: </w:t>
-      </w:r>
-      <w:r>
-        <w:rPr>
-          <w:rFonts w:ascii="Courier New" w:hAnsi="Courier New" w:cs="Courier New"/>
-          <w:sz w:val="22"/>
-          <w:szCs w:val="22"/>
-        </w:rPr>
-        <w:t>Connect to VM using SSH, PEM key and Public IP</w:t>
-      </w:r>
-    </w:p>
-    <w:p>
-      <w:pPr>
-        <w:pStyle w:val="NormalWeb"/>
-        <w:numPr>
-          <w:ilvl w:val="1"/>
-          <w:numId w:val="1"/>
-        </w:numPr>
-        <w:rPr>
-          <w:rFonts w:ascii="Courier New" w:hAnsi="Courier New" w:cs="Courier New"/>
-          <w:color w:val="4472C4" w:themeColor="accent1"/>
-          <w:sz w:val="20"/>
-          <w:szCs w:val="20"/>
-        </w:rPr>
-      </w:pPr>
-      <w:proofErr w:type="spellStart"/>
-      <w:r>
-        <w:rPr>
-          <w:rFonts w:ascii="Courier New" w:hAnsi="Courier New" w:cs="Courier New"/>
-          <w:color w:val="4472C4" w:themeColor="accent1"/>
-          <w:sz w:val="22"/>
-          <w:szCs w:val="22"/>
-        </w:rPr>
-        <w:t>ssh</w:t>
-      </w:r>
-      <w:proofErr w:type="spellEnd"/>
-      <w:r>
-        <w:rPr>
-          <w:rFonts w:ascii="Courier New" w:hAnsi="Courier New" w:cs="Courier New"/>
-          <w:color w:val="4472C4" w:themeColor="accent1"/>
-          <w:sz w:val="22"/>
-          <w:szCs w:val="22"/>
-        </w:rPr>
-        <w:t xml:space="preserve"> -</w:t>
-      </w:r>
-      <w:proofErr w:type="spellStart"/>
-      <w:r>
-        <w:rPr>
-          <w:rFonts w:ascii="Courier New" w:hAnsi="Courier New" w:cs="Courier New"/>
-          <w:color w:val="4472C4" w:themeColor="accent1"/>
-          <w:sz w:val="22"/>
-          <w:szCs w:val="22"/>
-        </w:rPr>
-        <w:t>i</w:t>
-      </w:r>
-      <w:proofErr w:type="spellEnd"/>
-      <w:r>
-        <w:rPr>
-          <w:rFonts w:ascii="Courier New" w:hAnsi="Courier New" w:cs="Courier New"/>
-          <w:color w:val="4472C4" w:themeColor="accent1"/>
-          <w:sz w:val="22"/>
-          <w:szCs w:val="22"/>
-        </w:rPr>
-        <w:t xml:space="preserve"> </w:t>
-      </w:r>
-      <w:proofErr w:type="spellStart"/>
-      <w:r>
-        <w:rPr>
-          <w:rFonts w:ascii="Courier New" w:hAnsi="Courier New" w:cs="Courier New"/>
-          <w:color w:val="4472C4" w:themeColor="accent1"/>
-          <w:sz w:val="22"/>
-          <w:szCs w:val="22"/>
-        </w:rPr>
-        <w:t>aws_key</w:t>
-      </w:r>
-      <w:r>
-        <w:rPr>
-          <w:rFonts w:ascii="Courier New" w:hAnsi="Courier New" w:cs="Courier New"/>
-          <w:color w:val="4472C4" w:themeColor="accent1"/>
-          <w:sz w:val="22"/>
-          <w:szCs w:val="22"/>
-        </w:rPr>
-        <w:t>.pem</w:t>
-      </w:r>
-      <w:proofErr w:type="spellEnd"/>
-      <w:r>
-        <w:rPr>
-          <w:rFonts w:ascii="Courier New" w:hAnsi="Courier New" w:cs="Courier New"/>
-          <w:color w:val="4472C4" w:themeColor="accent1"/>
-          <w:sz w:val="22"/>
-          <w:szCs w:val="22"/>
-        </w:rPr>
-        <w:t xml:space="preserve"> </w:t>
-      </w:r>
-      <w:hyperlink r:id="rId17" w:history="1">
-        <w:r>
-          <w:rPr>
-            <w:rStyle w:val="Hyperlink"/>
-            <w:rFonts w:ascii="Courier New" w:hAnsi="Courier New" w:cs="Courier New"/>
-            <w:sz w:val="22"/>
-            <w:szCs w:val="22"/>
-          </w:rPr>
-          <w:t>ubuntu@13.127.8.20</w:t>
-        </w:r>
-      </w:hyperlink>
-    </w:p>
-    <w:p>
-      <w:pPr>
-        <w:pStyle w:val="NormalWeb"/>
-        <w:numPr>
-          <w:ilvl w:val="0"/>
-          <w:numId w:val="1"/>
-        </w:numPr>
-        <w:rPr>
-          <w:rFonts w:ascii="Courier New" w:hAnsi="Courier New" w:cs="Courier New"/>
-          <w:sz w:val="22"/>
-          <w:szCs w:val="22"/>
-        </w:rPr>
-      </w:pPr>
-      <w:r>
-        <w:rPr>
-          <w:rFonts w:ascii="Courier New" w:hAnsi="Courier New" w:cs="Courier New"/>
-          <w:sz w:val="22"/>
-          <w:szCs w:val="22"/>
-        </w:rPr>
-        <w:t>Step2: Install JAVA</w:t>
-      </w:r>
-    </w:p>
-    <w:p>
-      <w:pPr>
-        <w:pStyle w:val="NormalWeb"/>
-        <w:numPr>
-          <w:ilvl w:val="1"/>
-          <w:numId w:val="1"/>
-        </w:numPr>
-        <w:rPr>
-          <w:rFonts w:ascii="Courier New" w:hAnsi="Courier New" w:cs="Courier New"/>
-          <w:color w:val="4472C4" w:themeColor="accent1"/>
-          <w:sz w:val="22"/>
-          <w:szCs w:val="22"/>
-        </w:rPr>
-      </w:pPr>
-      <w:proofErr w:type="spellStart"/>
-      <w:r>
-        <w:rPr>
-          <w:rFonts w:ascii="Courier New" w:hAnsi="Courier New" w:cs="Courier New"/>
-          <w:color w:val="4472C4" w:themeColor="accent1"/>
-          <w:sz w:val="22"/>
-          <w:szCs w:val="22"/>
-        </w:rPr>
-        <w:t>s</w:t>
-      </w:r>
-      <w:r>
-        <w:rPr>
-          <w:rFonts w:ascii="Courier New" w:hAnsi="Courier New" w:cs="Courier New"/>
-          <w:color w:val="4472C4" w:themeColor="accent1"/>
-          <w:sz w:val="22"/>
-          <w:szCs w:val="22"/>
-        </w:rPr>
-        <w:t>udo</w:t>
-      </w:r>
-      <w:proofErr w:type="spellEnd"/>
-      <w:r>
-        <w:rPr>
-          <w:rFonts w:ascii="Courier New" w:hAnsi="Courier New" w:cs="Courier New"/>
-          <w:color w:val="4472C4" w:themeColor="accent1"/>
-          <w:sz w:val="22"/>
-          <w:szCs w:val="22"/>
-        </w:rPr>
-        <w:t xml:space="preserve"> </w:t>
-      </w:r>
-      <w:proofErr w:type="spellStart"/>
-      <w:r>
-        <w:rPr>
-          <w:rFonts w:ascii="Courier New" w:hAnsi="Courier New" w:cs="Courier New"/>
-          <w:color w:val="4472C4" w:themeColor="accent1"/>
-          <w:sz w:val="22"/>
-          <w:szCs w:val="22"/>
-        </w:rPr>
-        <w:t>agt</w:t>
-      </w:r>
-      <w:proofErr w:type="spellEnd"/>
-      <w:r>
-        <w:rPr>
-          <w:rFonts w:ascii="Courier New" w:hAnsi="Courier New" w:cs="Courier New"/>
-          <w:color w:val="4472C4" w:themeColor="accent1"/>
-          <w:sz w:val="22"/>
-          <w:szCs w:val="22"/>
-        </w:rPr>
-        <w:t xml:space="preserve"> update</w:t>
-      </w:r>
-    </w:p>
-    <w:p>
-      <w:pPr>
-        <w:pStyle w:val="ListParagraph"/>
-        <w:numPr>
-          <w:ilvl w:val="1"/>
-          <w:numId w:val="1"/>
-        </w:numPr>
-        <w:tabs>
-          <w:tab w:val="left" w:pos="916"/>
-          <w:tab w:val="left" w:pos="1832"/>
-          <w:tab w:val="left" w:pos="2748"/>
-          <w:tab w:val="left" w:pos="3664"/>
-          <w:tab w:val="left" w:pos="4580"/>
-          <w:tab w:val="left" w:pos="5496"/>
-          <w:tab w:val="left" w:pos="6412"/>
-          <w:tab w:val="left" w:pos="7328"/>
-          <w:tab w:val="left" w:pos="8244"/>
-          <w:tab w:val="left" w:pos="9160"/>
-          <w:tab w:val="left" w:pos="10076"/>
-          <w:tab w:val="left" w:pos="10992"/>
-          <w:tab w:val="left" w:pos="11908"/>
-          <w:tab w:val="left" w:pos="12824"/>
-          <w:tab w:val="left" w:pos="13740"/>
-          <w:tab w:val="left" w:pos="14656"/>
-        </w:tabs>
-        <w:rPr>
-          <w:rFonts w:ascii="Courier New" w:hAnsi="Courier New" w:cs="Courier New"/>
-          <w:color w:val="4472C4" w:themeColor="accent1"/>
-          <w:sz w:val="22"/>
-          <w:szCs w:val="22"/>
-        </w:rPr>
-      </w:pPr>
-      <w:r>
-        <w:rPr>
-          <w:rFonts w:ascii="Courier New" w:hAnsi="Courier New" w:cs="Courier New"/>
-          <w:color w:val="4472C4" w:themeColor="accent1"/>
-          <w:sz w:val="22"/>
-          <w:szCs w:val="22"/>
-        </w:rPr>
-        <w:t>sudo apt install openjdk-8-jdk</w:t>
-      </w:r>
-    </w:p>
-    <w:p>
-      <w:pPr>
-        <w:pStyle w:val="ListParagraph"/>
-        <w:tabs>
-          <w:tab w:val="left" w:pos="916"/>
-          <w:tab w:val="left" w:pos="1832"/>
-          <w:tab w:val="left" w:pos="2748"/>
-          <w:tab w:val="left" w:pos="3664"/>
-          <w:tab w:val="left" w:pos="4580"/>
-          <w:tab w:val="left" w:pos="5496"/>
-          <w:tab w:val="left" w:pos="6412"/>
-          <w:tab w:val="left" w:pos="7328"/>
-          <w:tab w:val="left" w:pos="8244"/>
-          <w:tab w:val="left" w:pos="9160"/>
-          <w:tab w:val="left" w:pos="10076"/>
-          <w:tab w:val="left" w:pos="10992"/>
-          <w:tab w:val="left" w:pos="11908"/>
-          <w:tab w:val="left" w:pos="12824"/>
-          <w:tab w:val="left" w:pos="13740"/>
-          <w:tab w:val="left" w:pos="14656"/>
-        </w:tabs>
-        <w:ind w:left="1352"/>
-        <w:rPr>
-          <w:rFonts w:ascii="Courier New" w:hAnsi="Courier New" w:cs="Courier New"/>
-          <w:color w:val="4472C4" w:themeColor="accent1"/>
-          <w:sz w:val="22"/>
-          <w:szCs w:val="22"/>
-        </w:rPr>
-      </w:pPr>
-    </w:p>
-    <w:p>
-      <w:pPr>
-        <w:numPr>
-          <w:ilvl w:val="0"/>
-          <w:numId w:val="1"/>
-        </w:numPr>
-        <w:autoSpaceDE w:val="0"/>
-        <w:autoSpaceDN w:val="0"/>
-        <w:adjustRightInd w:val="0"/>
-        <w:rPr>
-          <w:rFonts w:ascii="Courier New" w:eastAsiaTheme="minorHAnsi" w:hAnsi="Courier New" w:cs="Courier New"/>
-          <w:sz w:val="22"/>
-          <w:szCs w:val="22"/>
-          <w:lang w:val="en-GB" w:eastAsia="en-US"/>
-        </w:rPr>
-      </w:pPr>
-      <w:r>
-        <w:rPr>
-          <w:rFonts w:ascii="Courier New" w:eastAsiaTheme="minorHAnsi" w:hAnsi="Courier New" w:cs="Courier New"/>
-          <w:sz w:val="22"/>
-          <w:szCs w:val="22"/>
-          <w:lang w:val="en-GB" w:eastAsia="en-US"/>
-        </w:rPr>
-        <w:t xml:space="preserve">Step3: Add the </w:t>
-      </w:r>
-      <w:proofErr w:type="spellStart"/>
-      <w:r>
-        <w:rPr>
-          <w:rFonts w:ascii="Courier New" w:eastAsiaTheme="minorHAnsi" w:hAnsi="Courier New" w:cs="Courier New"/>
-          <w:sz w:val="22"/>
-          <w:szCs w:val="22"/>
-          <w:lang w:val="en-GB" w:eastAsia="en-US"/>
-        </w:rPr>
-        <w:t>jenkins</w:t>
-      </w:r>
-      <w:proofErr w:type="spellEnd"/>
-      <w:r>
-        <w:rPr>
-          <w:rFonts w:ascii="Courier New" w:eastAsiaTheme="minorHAnsi" w:hAnsi="Courier New" w:cs="Courier New"/>
-          <w:sz w:val="22"/>
-          <w:szCs w:val="22"/>
-          <w:lang w:val="en-GB" w:eastAsia="en-US"/>
-        </w:rPr>
-        <w:t xml:space="preserve"> Repository</w:t>
-      </w:r>
-    </w:p>
-    <w:p>
-      <w:pPr>
-        <w:autoSpaceDE w:val="0"/>
-        <w:autoSpaceDN w:val="0"/>
-        <w:adjustRightInd w:val="0"/>
-        <w:ind w:left="720"/>
-        <w:rPr>
-          <w:rFonts w:ascii="Courier New" w:eastAsiaTheme="minorHAnsi" w:hAnsi="Courier New" w:cs="Courier New"/>
-          <w:sz w:val="22"/>
-          <w:szCs w:val="22"/>
-          <w:lang w:val="en-GB" w:eastAsia="en-US"/>
-        </w:rPr>
-      </w:pPr>
-      <w:r>
-        <w:rPr>
-          <w:rFonts w:ascii="Courier New" w:eastAsiaTheme="minorHAnsi" w:hAnsi="Courier New" w:cs="Courier New"/>
-          <w:sz w:val="22"/>
-          <w:szCs w:val="22"/>
-          <w:lang w:val="en-GB" w:eastAsia="en-US"/>
-        </w:rPr>
-        <w:t xml:space="preserve">  </w:t>
-      </w:r>
-      <w:r>
-        <w:rPr>
-          <w:rFonts w:ascii="Courier New" w:eastAsiaTheme="minorHAnsi" w:hAnsi="Courier New" w:cs="Courier New"/>
-          <w:sz w:val="22"/>
-          <w:szCs w:val="22"/>
-          <w:lang w:val="en-GB" w:eastAsia="en-US"/>
-        </w:rPr>
-        <w:t>a.</w:t>
-      </w:r>
-      <w:r>
-        <w:rPr>
-          <w:rFonts w:ascii="Courier New" w:eastAsiaTheme="minorHAnsi" w:hAnsi="Courier New" w:cs="Courier New"/>
-          <w:sz w:val="22"/>
-          <w:szCs w:val="22"/>
-          <w:lang w:val="en-GB" w:eastAsia="en-US"/>
-        </w:rPr>
-        <w:tab/>
-        <w:t>Import GPG Keys</w:t>
-      </w:r>
-    </w:p>
-    <w:p>
-      <w:pPr>
-        <w:autoSpaceDE w:val="0"/>
-        <w:autoSpaceDN w:val="0"/>
-        <w:adjustRightInd w:val="0"/>
-        <w:ind w:left="720" w:firstLine="720"/>
-        <w:rPr>
-          <w:rFonts w:ascii="Courier New" w:eastAsiaTheme="minorHAnsi" w:hAnsi="Courier New" w:cs="Courier New"/>
-          <w:color w:val="4472C4" w:themeColor="accent1"/>
-          <w:sz w:val="22"/>
-          <w:szCs w:val="22"/>
-          <w:lang w:val="en-GB" w:eastAsia="en-US"/>
-        </w:rPr>
-      </w:pPr>
-      <w:proofErr w:type="spellStart"/>
-      <w:r>
-        <w:rPr>
-          <w:rFonts w:ascii="Courier New" w:eastAsiaTheme="minorHAnsi" w:hAnsi="Courier New" w:cs="Courier New"/>
-          <w:color w:val="4472C4" w:themeColor="accent1"/>
-          <w:sz w:val="22"/>
-          <w:szCs w:val="22"/>
-          <w:lang w:val="en-GB" w:eastAsia="en-US"/>
-        </w:rPr>
-        <w:t>wget</w:t>
-      </w:r>
-      <w:proofErr w:type="spellEnd"/>
-      <w:r>
-        <w:rPr>
-          <w:rFonts w:ascii="Courier New" w:eastAsiaTheme="minorHAnsi" w:hAnsi="Courier New" w:cs="Courier New"/>
-          <w:color w:val="4472C4" w:themeColor="accent1"/>
-          <w:sz w:val="22"/>
-          <w:szCs w:val="22"/>
-          <w:lang w:val="en-GB" w:eastAsia="en-US"/>
-        </w:rPr>
-        <w:t xml:space="preserve"> -q -O - https://pkg.jenkins.io/debian/jenkins.io.key | </w:t>
-      </w:r>
-      <w:proofErr w:type="spellStart"/>
-      <w:r>
-        <w:rPr>
-          <w:rFonts w:ascii="Courier New" w:eastAsiaTheme="minorHAnsi" w:hAnsi="Courier New" w:cs="Courier New"/>
-          <w:color w:val="4472C4" w:themeColor="accent1"/>
-          <w:sz w:val="22"/>
-          <w:szCs w:val="22"/>
-          <w:lang w:val="en-GB" w:eastAsia="en-US"/>
-        </w:rPr>
-        <w:t>sudo</w:t>
-      </w:r>
-      <w:proofErr w:type="spellEnd"/>
-      <w:r>
-        <w:rPr>
-          <w:rFonts w:ascii="Courier New" w:eastAsiaTheme="minorHAnsi" w:hAnsi="Courier New" w:cs="Courier New"/>
-          <w:color w:val="4472C4" w:themeColor="accent1"/>
-          <w:sz w:val="22"/>
-          <w:szCs w:val="22"/>
-          <w:lang w:val="en-GB" w:eastAsia="en-US"/>
-        </w:rPr>
-        <w:t xml:space="preserve"> apt-key add </w:t>
-      </w:r>
-      <w:r>
-        <w:rPr>
-          <w:rFonts w:ascii="Courier New" w:eastAsiaTheme="minorHAnsi" w:hAnsi="Courier New" w:cs="Courier New"/>
-          <w:color w:val="4472C4" w:themeColor="accent1"/>
-          <w:sz w:val="22"/>
-          <w:szCs w:val="22"/>
-          <w:lang w:val="en-GB" w:eastAsia="en-US"/>
-        </w:rPr>
-        <w:t>–</w:t>
-      </w:r>
-    </w:p>
-    <w:p>
-      <w:pPr>
-        <w:rPr>
-          <w:rFonts w:ascii="Courier New" w:hAnsi="Courier New" w:cs="Courier New"/>
-        </w:rPr>
-      </w:pPr>
-      <w:r>
-        <w:rPr>
-          <w:rFonts w:eastAsiaTheme="minorHAnsi"/>
-          <w:sz w:val="22"/>
-          <w:szCs w:val="22"/>
-          <w:lang w:val="en-GB" w:eastAsia="en-US"/>
-        </w:rPr>
-        <w:tab/>
-        <w:t xml:space="preserve">    </w:t>
-      </w:r>
-      <w:r>
-        <w:rPr>
-          <w:rFonts w:ascii="Courier New" w:eastAsiaTheme="minorHAnsi" w:hAnsi="Courier New" w:cs="Courier New"/>
-          <w:sz w:val="22"/>
-          <w:szCs w:val="22"/>
-          <w:lang w:val="en-GB" w:eastAsia="en-US"/>
-        </w:rPr>
-        <w:t>b.</w:t>
-      </w:r>
-      <w:r>
-        <w:rPr>
-          <w:rFonts w:eastAsiaTheme="minorHAnsi"/>
-          <w:sz w:val="22"/>
-          <w:szCs w:val="22"/>
-          <w:lang w:val="en-GB" w:eastAsia="en-US"/>
-        </w:rPr>
-        <w:t xml:space="preserve">    </w:t>
-      </w:r>
-      <w:r>
-        <w:rPr>
-          <w:rFonts w:ascii="Courier New" w:hAnsi="Courier New" w:cs="Courier New"/>
-        </w:rPr>
-        <w:t>A</w:t>
-      </w:r>
-      <w:r>
-        <w:rPr>
-          <w:rFonts w:ascii="Courier New" w:hAnsi="Courier New" w:cs="Courier New"/>
-        </w:rPr>
-        <w:t xml:space="preserve">dd the Jenkins repository to the system </w:t>
-      </w:r>
-    </w:p>
-    <w:p>
-      <w:pPr>
-        <w:pStyle w:val="HTMLPreformatted"/>
-        <w:rPr>
-          <w:color w:val="4472C4" w:themeColor="accent1"/>
-          <w:sz w:val="22"/>
-          <w:szCs w:val="22"/>
-        </w:rPr>
-      </w:pPr>
-      <w:r>
-        <w:rPr>
-          <w:rFonts w:eastAsiaTheme="minorHAnsi"/>
-          <w:sz w:val="22"/>
-          <w:szCs w:val="22"/>
-          <w:lang w:val="en-GB" w:eastAsia="en-US"/>
-        </w:rPr>
-        <w:tab/>
-      </w:r>
-      <w:r>
-        <w:rPr>
-          <w:rFonts w:eastAsiaTheme="minorHAnsi"/>
-          <w:sz w:val="22"/>
-          <w:szCs w:val="22"/>
-          <w:lang w:val="en-GB" w:eastAsia="en-US"/>
-        </w:rPr>
-        <w:t xml:space="preserve">    </w:t>
-      </w:r>
-      <w:proofErr w:type="spellStart"/>
-      <w:r>
-        <w:rPr>
-          <w:color w:val="4472C4" w:themeColor="accent1"/>
-          <w:sz w:val="22"/>
-          <w:szCs w:val="22"/>
-        </w:rPr>
-        <w:t>sudo</w:t>
-      </w:r>
-      <w:proofErr w:type="spellEnd"/>
-      <w:r>
-        <w:rPr>
-          <w:color w:val="4472C4" w:themeColor="accent1"/>
-          <w:sz w:val="22"/>
-          <w:szCs w:val="22"/>
-        </w:rPr>
-        <w:t xml:space="preserve"> </w:t>
-      </w:r>
-      <w:proofErr w:type="spellStart"/>
-      <w:r>
-        <w:rPr>
-          <w:color w:val="4472C4" w:themeColor="accent1"/>
-          <w:sz w:val="22"/>
-          <w:szCs w:val="22"/>
-        </w:rPr>
-        <w:t>sh</w:t>
-      </w:r>
-      <w:proofErr w:type="spellEnd"/>
-      <w:r>
-        <w:rPr>
-          <w:color w:val="4472C4" w:themeColor="accent1"/>
-          <w:sz w:val="22"/>
-          <w:szCs w:val="22"/>
-        </w:rPr>
-        <w:t xml:space="preserve"> -c 'echo deb http://pkg.jenkins.io/debian-stable binary/ &gt; /etc/apt/</w:t>
-      </w:r>
-      <w:proofErr w:type="spellStart"/>
-      <w:r>
-        <w:rPr>
-          <w:color w:val="4472C4" w:themeColor="accent1"/>
-          <w:sz w:val="22"/>
-          <w:szCs w:val="22"/>
-        </w:rPr>
-        <w:t>sources.list.d</w:t>
-      </w:r>
-      <w:proofErr w:type="spellEnd"/>
-      <w:r>
-        <w:rPr>
-          <w:color w:val="4472C4" w:themeColor="accent1"/>
-          <w:sz w:val="22"/>
-          <w:szCs w:val="22"/>
-        </w:rPr>
-        <w:t>/</w:t>
-      </w:r>
-      <w:proofErr w:type="spellStart"/>
-      <w:r>
-        <w:rPr>
-          <w:color w:val="4472C4" w:themeColor="accent1"/>
-          <w:sz w:val="22"/>
-          <w:szCs w:val="22"/>
-        </w:rPr>
-        <w:t>jenkins.list</w:t>
-      </w:r>
-      <w:proofErr w:type="spellEnd"/>
-      <w:r>
-        <w:rPr>
-          <w:color w:val="4472C4" w:themeColor="accent1"/>
-          <w:sz w:val="22"/>
-          <w:szCs w:val="22"/>
-        </w:rPr>
-        <w:t>'</w:t>
-      </w:r>
-    </w:p>
-    <w:p>
-      <w:pPr>
-        <w:pStyle w:val="NormalWeb"/>
-        <w:numPr>
-          <w:ilvl w:val="0"/>
-          <w:numId w:val="1"/>
-        </w:numPr>
-        <w:rPr>
-          <w:rFonts w:ascii="Courier New" w:hAnsi="Courier New" w:cs="Courier New"/>
-          <w:sz w:val="22"/>
-          <w:szCs w:val="22"/>
-        </w:rPr>
-      </w:pPr>
-      <w:r>
-        <w:rPr>
-          <w:rFonts w:ascii="Courier New" w:hAnsi="Courier New" w:cs="Courier New"/>
-          <w:sz w:val="22"/>
-          <w:szCs w:val="22"/>
-        </w:rPr>
-        <w:t xml:space="preserve">Step4: Install </w:t>
-      </w:r>
-      <w:proofErr w:type="spellStart"/>
-      <w:r>
-        <w:rPr>
-          <w:rFonts w:ascii="Courier New" w:hAnsi="Courier New" w:cs="Courier New"/>
-          <w:sz w:val="22"/>
-          <w:szCs w:val="22"/>
-        </w:rPr>
-        <w:t>jenkins</w:t>
-      </w:r>
-      <w:proofErr w:type="spellEnd"/>
-    </w:p>
-    <w:p>
-      <w:pPr>
-        <w:pStyle w:val="NormalWeb"/>
-        <w:numPr>
-          <w:ilvl w:val="1"/>
-          <w:numId w:val="1"/>
-        </w:numPr>
-        <w:rPr>
-          <w:rFonts w:ascii="Courier New" w:hAnsi="Courier New" w:cs="Courier New"/>
-          <w:color w:val="4472C4" w:themeColor="accent1"/>
-          <w:sz w:val="22"/>
-          <w:szCs w:val="22"/>
-        </w:rPr>
-      </w:pPr>
-      <w:r>
-        <w:rPr>
-          <w:rFonts w:ascii="Courier New" w:hAnsi="Courier New" w:cs="Courier New"/>
-          <w:color w:val="4472C4" w:themeColor="accent1"/>
-          <w:sz w:val="22"/>
-          <w:szCs w:val="22"/>
-        </w:rPr>
-        <w:t>s</w:t>
-      </w:r>
-      <w:r>
-        <w:rPr>
-          <w:rFonts w:ascii="Courier New" w:hAnsi="Courier New" w:cs="Courier New"/>
-          <w:color w:val="4472C4" w:themeColor="accent1"/>
-          <w:sz w:val="22"/>
-          <w:szCs w:val="22"/>
-        </w:rPr>
-        <w:t>udo apt update</w:t>
-      </w:r>
-    </w:p>
-    <w:p>
-      <w:pPr>
-        <w:pStyle w:val="NormalWeb"/>
-        <w:numPr>
-          <w:ilvl w:val="1"/>
-          <w:numId w:val="1"/>
-        </w:numPr>
-        <w:rPr>
-          <w:rFonts w:ascii="Courier New" w:hAnsi="Courier New" w:cs="Courier New"/>
-          <w:color w:val="4472C4" w:themeColor="accent1"/>
-          <w:sz w:val="22"/>
-          <w:szCs w:val="22"/>
-        </w:rPr>
-      </w:pPr>
-      <w:proofErr w:type="spellStart"/>
-      <w:r>
-        <w:rPr>
-          <w:rFonts w:ascii="Courier New" w:hAnsi="Courier New" w:cs="Courier New"/>
-          <w:color w:val="4472C4" w:themeColor="accent1"/>
-          <w:sz w:val="22"/>
-          <w:szCs w:val="22"/>
-        </w:rPr>
-        <w:t>s</w:t>
-      </w:r>
-      <w:r>
-        <w:rPr>
-          <w:rFonts w:ascii="Courier New" w:hAnsi="Courier New" w:cs="Courier New"/>
-          <w:color w:val="4472C4" w:themeColor="accent1"/>
-          <w:sz w:val="22"/>
-          <w:szCs w:val="22"/>
-        </w:rPr>
-        <w:t>udo</w:t>
-      </w:r>
-      <w:proofErr w:type="spellEnd"/>
-      <w:r>
-        <w:rPr>
-          <w:rFonts w:ascii="Courier New" w:hAnsi="Courier New" w:cs="Courier New"/>
-          <w:color w:val="4472C4" w:themeColor="accent1"/>
-          <w:sz w:val="22"/>
-          <w:szCs w:val="22"/>
-        </w:rPr>
-        <w:t xml:space="preserve"> apt install </w:t>
-      </w:r>
-      <w:proofErr w:type="spellStart"/>
-      <w:r>
-        <w:rPr>
-          <w:rFonts w:ascii="Courier New" w:hAnsi="Courier New" w:cs="Courier New"/>
-          <w:color w:val="4472C4" w:themeColor="accent1"/>
-          <w:sz w:val="22"/>
-          <w:szCs w:val="22"/>
-        </w:rPr>
-        <w:t>jenkins</w:t>
-      </w:r>
-      <w:proofErr w:type="spellEnd"/>
-    </w:p>
-    <w:p>
-      <w:pPr>
-        <w:pStyle w:val="NormalWeb"/>
-        <w:numPr>
-          <w:ilvl w:val="1"/>
-          <w:numId w:val="1"/>
-        </w:numPr>
-        <w:rPr>
-          <w:rFonts w:ascii="Courier New" w:hAnsi="Courier New" w:cs="Courier New"/>
-          <w:sz w:val="22"/>
-          <w:szCs w:val="22"/>
-        </w:rPr>
-      </w:pPr>
-      <w:r>
-        <w:rPr>
-          <w:rFonts w:ascii="Courier New" w:hAnsi="Courier New" w:cs="Courier New"/>
-          <w:sz w:val="22"/>
-          <w:szCs w:val="22"/>
-        </w:rPr>
-        <w:t>Press ‘Y’ to confirm the download and installation</w:t>
-      </w:r>
-    </w:p>
-    <w:p>
-      <w:pPr>
-        <w:pStyle w:val="NormalWeb"/>
-        <w:numPr>
-          <w:ilvl w:val="1"/>
-          <w:numId w:val="1"/>
-        </w:numPr>
-        <w:rPr>
-          <w:rFonts w:ascii="Courier New" w:hAnsi="Courier New" w:cs="Courier New"/>
-          <w:sz w:val="22"/>
-          <w:szCs w:val="22"/>
-        </w:rPr>
-      </w:pPr>
-      <w:r>
-        <w:rPr>
-          <w:rFonts w:ascii="Courier New" w:hAnsi="Courier New" w:cs="Courier New"/>
-          <w:sz w:val="22"/>
-          <w:szCs w:val="22"/>
-        </w:rPr>
-        <w:t xml:space="preserve">To verify if </w:t>
-      </w:r>
-      <w:proofErr w:type="spellStart"/>
-      <w:r>
-        <w:rPr>
-          <w:rFonts w:ascii="Courier New" w:hAnsi="Courier New" w:cs="Courier New"/>
-          <w:sz w:val="22"/>
-          <w:szCs w:val="22"/>
-        </w:rPr>
-        <w:t>jenkins</w:t>
-      </w:r>
-      <w:proofErr w:type="spellEnd"/>
-      <w:r>
-        <w:rPr>
-          <w:rFonts w:ascii="Courier New" w:hAnsi="Courier New" w:cs="Courier New"/>
-          <w:sz w:val="22"/>
-          <w:szCs w:val="22"/>
-        </w:rPr>
-        <w:t xml:space="preserve"> is up and running</w:t>
-      </w:r>
-    </w:p>
-    <w:p>
-      <w:pPr>
-        <w:pStyle w:val="NormalWeb"/>
-        <w:numPr>
-          <w:ilvl w:val="1"/>
-          <w:numId w:val="1"/>
-        </w:numPr>
-        <w:rPr>
-          <w:rFonts w:ascii="Courier New" w:hAnsi="Courier New" w:cs="Courier New"/>
-          <w:sz w:val="22"/>
-          <w:szCs w:val="22"/>
-        </w:rPr>
-      </w:pPr>
-      <w:proofErr w:type="spellStart"/>
-      <w:r>
-        <w:rPr>
-          <w:rFonts w:ascii="Courier New" w:hAnsi="Courier New" w:cs="Courier New"/>
-          <w:color w:val="4472C4" w:themeColor="accent1"/>
-          <w:sz w:val="22"/>
-          <w:szCs w:val="22"/>
-        </w:rPr>
-        <w:t>s</w:t>
-      </w:r>
-      <w:r>
-        <w:rPr>
-          <w:rFonts w:ascii="Courier New" w:hAnsi="Courier New" w:cs="Courier New"/>
-          <w:color w:val="4472C4" w:themeColor="accent1"/>
-          <w:sz w:val="22"/>
-          <w:szCs w:val="22"/>
-        </w:rPr>
-        <w:t>udo</w:t>
-      </w:r>
-      <w:proofErr w:type="spellEnd"/>
-      <w:r>
-        <w:rPr>
-          <w:rFonts w:ascii="Courier New" w:hAnsi="Courier New" w:cs="Courier New"/>
-          <w:color w:val="4472C4" w:themeColor="accent1"/>
-          <w:sz w:val="22"/>
-          <w:szCs w:val="22"/>
-        </w:rPr>
-        <w:t xml:space="preserve"> </w:t>
-      </w:r>
-      <w:proofErr w:type="spellStart"/>
-      <w:r>
-        <w:rPr>
-          <w:rFonts w:ascii="Courier New" w:hAnsi="Courier New" w:cs="Courier New"/>
-          <w:color w:val="4472C4" w:themeColor="accent1"/>
-          <w:sz w:val="22"/>
-          <w:szCs w:val="22"/>
-        </w:rPr>
-        <w:t>systemctl</w:t>
-      </w:r>
-      <w:proofErr w:type="spellEnd"/>
-      <w:r>
-        <w:rPr>
-          <w:rFonts w:ascii="Courier New" w:hAnsi="Courier New" w:cs="Courier New"/>
-          <w:color w:val="4472C4" w:themeColor="accent1"/>
-          <w:sz w:val="22"/>
-          <w:szCs w:val="22"/>
-        </w:rPr>
-        <w:t xml:space="preserve"> </w:t>
-      </w:r>
-      <w:proofErr w:type="spellStart"/>
-      <w:r>
-        <w:rPr>
-          <w:rFonts w:ascii="Courier New" w:hAnsi="Courier New" w:cs="Courier New"/>
-          <w:color w:val="4472C4" w:themeColor="accent1"/>
-          <w:sz w:val="22"/>
-          <w:szCs w:val="22"/>
-        </w:rPr>
-        <w:t>jenkins</w:t>
-      </w:r>
-      <w:proofErr w:type="spellEnd"/>
-      <w:r>
-        <w:rPr>
-          <w:rFonts w:ascii="Courier New" w:hAnsi="Courier New" w:cs="Courier New"/>
-          <w:color w:val="4472C4" w:themeColor="accent1"/>
-          <w:sz w:val="22"/>
-          <w:szCs w:val="22"/>
-        </w:rPr>
-        <w:t xml:space="preserve"> status</w:t>
-      </w:r>
-    </w:p>
-    <w:p>
-      <w:pPr>
-        <w:pStyle w:val="NormalWeb"/>
-        <w:numPr>
-          <w:ilvl w:val="0"/>
-          <w:numId w:val="1"/>
-        </w:numPr>
-        <w:rPr>
-          <w:rFonts w:ascii="Courier New" w:hAnsi="Courier New" w:cs="Courier New"/>
-          <w:sz w:val="22"/>
-          <w:szCs w:val="22"/>
-        </w:rPr>
-      </w:pPr>
-      <w:r>
-        <w:rPr>
-          <w:rFonts w:ascii="Courier New" w:hAnsi="Courier New" w:cs="Courier New"/>
-          <w:sz w:val="22"/>
-          <w:szCs w:val="22"/>
-        </w:rPr>
-        <w:t>Step5: Modify the Firewall to allow Jenkins</w:t>
-      </w:r>
-    </w:p>
-    <w:p>
-      <w:pPr>
-        <w:pStyle w:val="NormalWeb"/>
-        <w:numPr>
-          <w:ilvl w:val="1"/>
-          <w:numId w:val="1"/>
-        </w:numPr>
-        <w:rPr>
-          <w:rFonts w:ascii="Courier New" w:hAnsi="Courier New" w:cs="Courier New"/>
-          <w:color w:val="4472C4" w:themeColor="accent1"/>
-          <w:sz w:val="22"/>
-          <w:szCs w:val="22"/>
-        </w:rPr>
-      </w:pPr>
-      <w:proofErr w:type="spellStart"/>
-      <w:r>
-        <w:rPr>
-          <w:rFonts w:ascii="Courier New" w:hAnsi="Courier New" w:cs="Courier New"/>
-          <w:color w:val="4472C4" w:themeColor="accent1"/>
-          <w:sz w:val="22"/>
-          <w:szCs w:val="22"/>
-        </w:rPr>
-        <w:t>s</w:t>
-      </w:r>
-      <w:r>
-        <w:rPr>
-          <w:rFonts w:ascii="Courier New" w:hAnsi="Courier New" w:cs="Courier New"/>
-          <w:color w:val="4472C4" w:themeColor="accent1"/>
-          <w:sz w:val="22"/>
-          <w:szCs w:val="22"/>
-        </w:rPr>
-        <w:t>udo</w:t>
-      </w:r>
-      <w:proofErr w:type="spellEnd"/>
-      <w:r>
-        <w:rPr>
-          <w:rFonts w:ascii="Courier New" w:hAnsi="Courier New" w:cs="Courier New"/>
-          <w:color w:val="4472C4" w:themeColor="accent1"/>
-          <w:sz w:val="22"/>
-          <w:szCs w:val="22"/>
-        </w:rPr>
-        <w:t xml:space="preserve"> </w:t>
-      </w:r>
-      <w:proofErr w:type="spellStart"/>
-      <w:r>
-        <w:rPr>
-          <w:rFonts w:ascii="Courier New" w:hAnsi="Courier New" w:cs="Courier New"/>
-          <w:color w:val="4472C4" w:themeColor="accent1"/>
-          <w:sz w:val="22"/>
-          <w:szCs w:val="22"/>
-        </w:rPr>
-        <w:t>ufw</w:t>
-      </w:r>
-      <w:proofErr w:type="spellEnd"/>
-      <w:r>
-        <w:rPr>
-          <w:rFonts w:ascii="Courier New" w:hAnsi="Courier New" w:cs="Courier New"/>
-          <w:color w:val="4472C4" w:themeColor="accent1"/>
-          <w:sz w:val="22"/>
-          <w:szCs w:val="22"/>
-        </w:rPr>
-        <w:t xml:space="preserve"> allow 8080</w:t>
-      </w:r>
-    </w:p>
-    <w:p>
-      <w:pPr>
-        <w:pStyle w:val="NormalWeb"/>
-        <w:numPr>
-          <w:ilvl w:val="1"/>
-          <w:numId w:val="1"/>
-        </w:numPr>
-        <w:rPr>
-          <w:rFonts w:ascii="Courier New" w:hAnsi="Courier New" w:cs="Courier New"/>
-          <w:color w:val="4472C4" w:themeColor="accent1"/>
-          <w:sz w:val="22"/>
-          <w:szCs w:val="22"/>
-        </w:rPr>
-      </w:pPr>
-      <w:proofErr w:type="spellStart"/>
-      <w:r>
-        <w:rPr>
-          <w:rFonts w:ascii="Courier New" w:hAnsi="Courier New" w:cs="Courier New"/>
-          <w:color w:val="4472C4" w:themeColor="accent1"/>
-          <w:sz w:val="22"/>
-          <w:szCs w:val="22"/>
-        </w:rPr>
-        <w:t>s</w:t>
-      </w:r>
-      <w:r>
-        <w:rPr>
-          <w:rFonts w:ascii="Courier New" w:hAnsi="Courier New" w:cs="Courier New"/>
-          <w:color w:val="4472C4" w:themeColor="accent1"/>
-          <w:sz w:val="22"/>
-          <w:szCs w:val="22"/>
-        </w:rPr>
-        <w:t>udo</w:t>
-      </w:r>
-      <w:proofErr w:type="spellEnd"/>
-      <w:r>
-        <w:rPr>
-          <w:rFonts w:ascii="Courier New" w:hAnsi="Courier New" w:cs="Courier New"/>
-          <w:color w:val="4472C4" w:themeColor="accent1"/>
-          <w:sz w:val="22"/>
-          <w:szCs w:val="22"/>
-        </w:rPr>
-        <w:t xml:space="preserve"> </w:t>
-      </w:r>
-      <w:proofErr w:type="spellStart"/>
-      <w:r>
-        <w:rPr>
-          <w:rFonts w:ascii="Courier New" w:hAnsi="Courier New" w:cs="Courier New"/>
-          <w:color w:val="4472C4" w:themeColor="accent1"/>
-          <w:sz w:val="22"/>
-          <w:szCs w:val="22"/>
-        </w:rPr>
-        <w:t>ufw</w:t>
-      </w:r>
-      <w:proofErr w:type="spellEnd"/>
-      <w:r>
-        <w:rPr>
-          <w:rFonts w:ascii="Courier New" w:hAnsi="Courier New" w:cs="Courier New"/>
-          <w:color w:val="4472C4" w:themeColor="accent1"/>
-          <w:sz w:val="22"/>
-          <w:szCs w:val="22"/>
-        </w:rPr>
-        <w:t xml:space="preserve"> status</w:t>
-      </w:r>
-    </w:p>
-    <w:p>
-      <w:pPr>
-        <w:pStyle w:val="NormalWeb"/>
-        <w:numPr>
-          <w:ilvl w:val="1"/>
-          <w:numId w:val="1"/>
-        </w:numPr>
-        <w:rPr>
-          <w:rFonts w:ascii="Courier New" w:hAnsi="Courier New" w:cs="Courier New"/>
-          <w:color w:val="4472C4" w:themeColor="accent1"/>
-          <w:sz w:val="22"/>
-          <w:szCs w:val="22"/>
-        </w:rPr>
-      </w:pPr>
-      <w:proofErr w:type="spellStart"/>
-      <w:r>
-        <w:rPr>
-          <w:rFonts w:ascii="Courier New" w:hAnsi="Courier New" w:cs="Courier New"/>
-          <w:color w:val="4472C4" w:themeColor="accent1"/>
-          <w:sz w:val="22"/>
-          <w:szCs w:val="22"/>
-        </w:rPr>
-        <w:t>s</w:t>
-      </w:r>
-      <w:r>
-        <w:rPr>
-          <w:rFonts w:ascii="Courier New" w:hAnsi="Courier New" w:cs="Courier New"/>
-          <w:color w:val="4472C4" w:themeColor="accent1"/>
-          <w:sz w:val="22"/>
-          <w:szCs w:val="22"/>
-        </w:rPr>
-        <w:t>udo</w:t>
-      </w:r>
-      <w:proofErr w:type="spellEnd"/>
-      <w:r>
-        <w:rPr>
-          <w:rFonts w:ascii="Courier New" w:hAnsi="Courier New" w:cs="Courier New"/>
-          <w:color w:val="4472C4" w:themeColor="accent1"/>
-          <w:sz w:val="22"/>
-          <w:szCs w:val="22"/>
-        </w:rPr>
-        <w:t xml:space="preserve"> </w:t>
-      </w:r>
-      <w:proofErr w:type="spellStart"/>
-      <w:r>
-        <w:rPr>
-          <w:rFonts w:ascii="Courier New" w:hAnsi="Courier New" w:cs="Courier New"/>
-          <w:color w:val="4472C4" w:themeColor="accent1"/>
-          <w:sz w:val="22"/>
-          <w:szCs w:val="22"/>
-        </w:rPr>
-        <w:t>ufw</w:t>
-      </w:r>
-      <w:proofErr w:type="spellEnd"/>
-      <w:r>
-        <w:rPr>
-          <w:rFonts w:ascii="Courier New" w:hAnsi="Courier New" w:cs="Courier New"/>
-          <w:color w:val="4472C4" w:themeColor="accent1"/>
-          <w:sz w:val="22"/>
-          <w:szCs w:val="22"/>
-        </w:rPr>
-        <w:t xml:space="preserve"> enable</w:t>
-      </w:r>
-    </w:p>
-    <w:p>
-      <w:pPr>
-        <w:pStyle w:val="NormalWeb"/>
-        <w:numPr>
-          <w:ilvl w:val="0"/>
-          <w:numId w:val="1"/>
-        </w:numPr>
-        <w:rPr>
-          <w:rFonts w:ascii="Courier New" w:hAnsi="Courier New" w:cs="Courier New"/>
-          <w:sz w:val="22"/>
-          <w:szCs w:val="22"/>
-        </w:rPr>
-      </w:pPr>
-      <w:r>
-        <w:rPr>
-          <w:rFonts w:ascii="Courier New" w:hAnsi="Courier New" w:cs="Courier New"/>
-          <w:sz w:val="22"/>
-          <w:szCs w:val="22"/>
-        </w:rPr>
-        <w:t>Setup Jenkins</w:t>
-      </w:r>
-    </w:p>
-    <w:p>
-      <w:pPr>
-        <w:pStyle w:val="ListParagraph"/>
-        <w:numPr>
-          <w:ilvl w:val="1"/>
-          <w:numId w:val="1"/>
-        </w:numPr>
-        <w:autoSpaceDE w:val="0"/>
-        <w:autoSpaceDN w:val="0"/>
-        <w:adjustRightInd w:val="0"/>
-        <w:rPr>
-          <w:rFonts w:ascii="Courier New" w:eastAsiaTheme="minorHAnsi" w:hAnsi="Courier New" w:cs="Courier New"/>
-          <w:sz w:val="22"/>
-          <w:szCs w:val="22"/>
-          <w:lang w:val="en-GB" w:eastAsia="en-US"/>
-        </w:rPr>
-      </w:pPr>
-      <w:r>
-        <w:rPr>
-          <w:rFonts w:ascii="Courier New" w:eastAsiaTheme="minorHAnsi" w:hAnsi="Courier New" w:cs="Courier New"/>
-          <w:sz w:val="22"/>
-          <w:szCs w:val="22"/>
-          <w:lang w:val="en-GB" w:eastAsia="en-US"/>
-        </w:rPr>
-        <w:t>To launch and set up Jenkins, open a web browser, and navigate to the IP address of your server:</w:t>
-      </w:r>
-    </w:p>
-    <w:p>
-      <w:pPr>
-        <w:pStyle w:val="ListParagraph"/>
-        <w:autoSpaceDE w:val="0"/>
-        <w:autoSpaceDN w:val="0"/>
-        <w:adjustRightInd w:val="0"/>
-        <w:ind w:left="1352"/>
-        <w:rPr>
-          <w:rFonts w:ascii="Courier New" w:eastAsiaTheme="minorHAnsi" w:hAnsi="Courier New" w:cs="Courier New"/>
-          <w:sz w:val="22"/>
-          <w:szCs w:val="22"/>
-          <w:lang w:val="en-GB" w:eastAsia="en-US"/>
-        </w:rPr>
-      </w:pPr>
-      <w:r>
-        <w:rPr>
-          <w:rFonts w:ascii="Courier New" w:eastAsiaTheme="minorHAnsi" w:hAnsi="Courier New" w:cs="Courier New"/>
-          <w:sz w:val="22"/>
-          <w:szCs w:val="22"/>
-          <w:lang w:val="en-GB" w:eastAsia="en-US"/>
-        </w:rPr>
-        <w:t>http://ip_address_or_domain:8080</w:t>
-      </w:r>
-    </w:p>
-    <w:p>
-      <w:pPr>
-        <w:pStyle w:val="ListParagraph"/>
-        <w:numPr>
-          <w:ilvl w:val="1"/>
-          <w:numId w:val="1"/>
-        </w:numPr>
-        <w:autoSpaceDE w:val="0"/>
-        <w:autoSpaceDN w:val="0"/>
-        <w:adjustRightInd w:val="0"/>
-        <w:rPr>
-          <w:rFonts w:ascii="Courier New" w:eastAsiaTheme="minorHAnsi" w:hAnsi="Courier New" w:cs="Courier New"/>
-          <w:sz w:val="22"/>
-          <w:szCs w:val="22"/>
-          <w:lang w:val="en-GB" w:eastAsia="en-US"/>
-        </w:rPr>
-      </w:pPr>
-      <w:r>
-        <w:rPr>
-          <w:rFonts w:ascii="Courier New" w:eastAsiaTheme="minorHAnsi" w:hAnsi="Courier New" w:cs="Courier New"/>
-          <w:sz w:val="22"/>
-          <w:szCs w:val="22"/>
-          <w:lang w:val="en-GB" w:eastAsia="en-US"/>
-        </w:rPr>
-        <w:t>Use the actual IP address or domain name for the server you’re using Jenkins on.</w:t>
-      </w:r>
-    </w:p>
-    <w:p>
-      <w:pPr>
-        <w:pStyle w:val="ListParagraph"/>
-        <w:numPr>
-          <w:ilvl w:val="1"/>
-          <w:numId w:val="1"/>
-        </w:numPr>
-        <w:autoSpaceDE w:val="0"/>
-        <w:autoSpaceDN w:val="0"/>
-        <w:adjustRightInd w:val="0"/>
-        <w:rPr>
-          <w:rFonts w:ascii="Courier New" w:eastAsiaTheme="minorHAnsi" w:hAnsi="Courier New" w:cs="Courier New"/>
-          <w:sz w:val="22"/>
-          <w:szCs w:val="22"/>
-          <w:lang w:val="en-GB" w:eastAsia="en-US"/>
-        </w:rPr>
-      </w:pPr>
-      <w:r>
-        <w:rPr>
-          <w:rFonts w:ascii="Courier New" w:eastAsiaTheme="minorHAnsi" w:hAnsi="Courier New" w:cs="Courier New"/>
-          <w:sz w:val="22"/>
-          <w:szCs w:val="22"/>
-          <w:lang w:val="en-GB" w:eastAsia="en-US"/>
-        </w:rPr>
-        <w:t xml:space="preserve">You should see a page that prompts you to </w:t>
-      </w:r>
-      <w:r>
-        <w:rPr>
-          <w:rFonts w:ascii="Courier New" w:eastAsiaTheme="minorHAnsi" w:hAnsi="Courier New" w:cs="Courier New"/>
-          <w:b/>
-          <w:bCs/>
-          <w:sz w:val="22"/>
-          <w:szCs w:val="22"/>
-          <w:lang w:val="en-GB" w:eastAsia="en-US"/>
-        </w:rPr>
-        <w:t>Unlock Jenkins</w:t>
-      </w:r>
-      <w:r>
-        <w:rPr>
-          <w:rFonts w:ascii="Courier New" w:eastAsiaTheme="minorHAnsi" w:hAnsi="Courier New" w:cs="Courier New"/>
-          <w:sz w:val="22"/>
-          <w:szCs w:val="22"/>
-          <w:lang w:val="en-GB" w:eastAsia="en-US"/>
-        </w:rPr>
-        <w:t>. You’ll need the default password. You can get the default password by switching to a command line and entering the following:</w:t>
-      </w:r>
-    </w:p>
-    <w:p>
-      <w:pPr>
-        <w:pStyle w:val="ListParagraph"/>
-        <w:autoSpaceDE w:val="0"/>
-        <w:autoSpaceDN w:val="0"/>
-        <w:adjustRightInd w:val="0"/>
-        <w:ind w:left="1352"/>
-        <w:rPr>
-          <w:rFonts w:ascii="Courier New" w:eastAsiaTheme="minorHAnsi" w:hAnsi="Courier New" w:cs="Courier New"/>
-          <w:color w:val="4472C4" w:themeColor="accent1"/>
-          <w:sz w:val="22"/>
-          <w:szCs w:val="22"/>
-          <w:lang w:val="en-GB" w:eastAsia="en-US"/>
-        </w:rPr>
-      </w:pPr>
-      <w:proofErr w:type="spellStart"/>
-      <w:r>
-        <w:rPr>
-          <w:rFonts w:ascii="Courier New" w:eastAsiaTheme="minorHAnsi" w:hAnsi="Courier New" w:cs="Courier New"/>
-          <w:color w:val="4472C4" w:themeColor="accent1"/>
-          <w:sz w:val="22"/>
-          <w:szCs w:val="22"/>
-          <w:lang w:val="en-GB" w:eastAsia="en-US"/>
-        </w:rPr>
-        <w:t>sudo</w:t>
-      </w:r>
-      <w:proofErr w:type="spellEnd"/>
-      <w:r>
-        <w:rPr>
-          <w:rFonts w:ascii="Courier New" w:eastAsiaTheme="minorHAnsi" w:hAnsi="Courier New" w:cs="Courier New"/>
-          <w:color w:val="4472C4" w:themeColor="accent1"/>
-          <w:sz w:val="22"/>
-          <w:szCs w:val="22"/>
-          <w:lang w:val="en-GB" w:eastAsia="en-US"/>
-        </w:rPr>
-        <w:t xml:space="preserve"> cat /var/lib/</w:t>
-      </w:r>
-      <w:proofErr w:type="spellStart"/>
-      <w:r>
-        <w:rPr>
-          <w:rFonts w:ascii="Courier New" w:eastAsiaTheme="minorHAnsi" w:hAnsi="Courier New" w:cs="Courier New"/>
-          <w:color w:val="4472C4" w:themeColor="accent1"/>
-          <w:sz w:val="22"/>
-          <w:szCs w:val="22"/>
-          <w:lang w:val="en-GB" w:eastAsia="en-US"/>
-        </w:rPr>
-        <w:t>jenkins</w:t>
-      </w:r>
-      <w:proofErr w:type="spellEnd"/>
-      <w:r>
-        <w:rPr>
-          <w:rFonts w:ascii="Courier New" w:eastAsiaTheme="minorHAnsi" w:hAnsi="Courier New" w:cs="Courier New"/>
-          <w:color w:val="4472C4" w:themeColor="accent1"/>
-          <w:sz w:val="22"/>
-          <w:szCs w:val="22"/>
-          <w:lang w:val="en-GB" w:eastAsia="en-US"/>
-        </w:rPr>
-        <w:t>/secrets/</w:t>
-      </w:r>
-      <w:proofErr w:type="spellStart"/>
-      <w:r>
-        <w:rPr>
-          <w:rFonts w:ascii="Courier New" w:eastAsiaTheme="minorHAnsi" w:hAnsi="Courier New" w:cs="Courier New"/>
-          <w:color w:val="4472C4" w:themeColor="accent1"/>
-          <w:sz w:val="22"/>
-          <w:szCs w:val="22"/>
-          <w:lang w:val="en-GB" w:eastAsia="en-US"/>
-        </w:rPr>
-        <w:t>initialAdminPassword</w:t>
-      </w:r>
-      <w:proofErr w:type="spellEnd"/>
-    </w:p>
-    <w:p>
-      <w:pPr>
-        <w:pStyle w:val="ListParagraph"/>
-        <w:numPr>
-          <w:ilvl w:val="1"/>
-          <w:numId w:val="1"/>
-        </w:numPr>
-        <w:autoSpaceDE w:val="0"/>
-        <w:autoSpaceDN w:val="0"/>
-        <w:adjustRightInd w:val="0"/>
-        <w:rPr>
-          <w:rFonts w:ascii="Courier New" w:eastAsiaTheme="minorHAnsi" w:hAnsi="Courier New" w:cs="Courier New"/>
-          <w:sz w:val="22"/>
-          <w:szCs w:val="22"/>
-          <w:lang w:val="en-GB" w:eastAsia="en-US"/>
-        </w:rPr>
-      </w:pPr>
-      <w:r>
-        <w:rPr>
-          <w:rFonts w:ascii="Courier New" w:eastAsiaTheme="minorHAnsi" w:hAnsi="Courier New" w:cs="Courier New"/>
-          <w:sz w:val="22"/>
-          <w:szCs w:val="22"/>
-          <w:lang w:val="en-GB" w:eastAsia="en-US"/>
-        </w:rPr>
-        <w:t xml:space="preserve">The system returns an alphanumeric code. Enter that code, then click </w:t>
-      </w:r>
-      <w:r>
-        <w:rPr>
-          <w:rFonts w:ascii="Courier New" w:eastAsiaTheme="minorHAnsi" w:hAnsi="Courier New" w:cs="Courier New"/>
-          <w:b/>
-          <w:bCs/>
-          <w:sz w:val="22"/>
-          <w:szCs w:val="22"/>
-          <w:lang w:val="en-GB" w:eastAsia="en-US"/>
-        </w:rPr>
-        <w:t>Continue</w:t>
-      </w:r>
-      <w:r>
-        <w:rPr>
-          <w:rFonts w:ascii="Courier New" w:eastAsiaTheme="minorHAnsi" w:hAnsi="Courier New" w:cs="Courier New"/>
-          <w:sz w:val="22"/>
-          <w:szCs w:val="22"/>
-          <w:lang w:val="en-GB" w:eastAsia="en-US"/>
-        </w:rPr>
-        <w:t>.</w:t>
-      </w:r>
-    </w:p>
-    <w:p>
-      <w:pPr>
-        <w:pStyle w:val="ListParagraph"/>
-        <w:numPr>
-          <w:ilvl w:val="1"/>
-          <w:numId w:val="1"/>
-        </w:numPr>
-        <w:autoSpaceDE w:val="0"/>
-        <w:autoSpaceDN w:val="0"/>
-        <w:adjustRightInd w:val="0"/>
-        <w:rPr>
-          <w:rFonts w:ascii="Courier New" w:eastAsiaTheme="minorHAnsi" w:hAnsi="Courier New" w:cs="Courier New"/>
-          <w:sz w:val="22"/>
-          <w:szCs w:val="22"/>
-          <w:lang w:val="en-GB" w:eastAsia="en-US"/>
-        </w:rPr>
-      </w:pPr>
-      <w:r>
-        <w:rPr>
-          <w:rFonts w:ascii="Courier New" w:eastAsiaTheme="minorHAnsi" w:hAnsi="Courier New" w:cs="Courier New"/>
-          <w:sz w:val="22"/>
-          <w:szCs w:val="22"/>
-          <w:lang w:val="en-GB" w:eastAsia="en-US"/>
-        </w:rPr>
-        <w:t xml:space="preserve">Next, you are prompted to either </w:t>
-      </w:r>
-      <w:proofErr w:type="gramStart"/>
-      <w:r>
-        <w:rPr>
-          <w:rFonts w:ascii="Courier New" w:eastAsiaTheme="minorHAnsi" w:hAnsi="Courier New" w:cs="Courier New"/>
-          <w:b/>
-          <w:bCs/>
-          <w:sz w:val="22"/>
-          <w:szCs w:val="22"/>
-          <w:lang w:val="en-GB" w:eastAsia="en-US"/>
-        </w:rPr>
-        <w:t>Install</w:t>
-      </w:r>
-      <w:proofErr w:type="gramEnd"/>
-      <w:r>
-        <w:rPr>
-          <w:rFonts w:ascii="Courier New" w:eastAsiaTheme="minorHAnsi" w:hAnsi="Courier New" w:cs="Courier New"/>
-          <w:b/>
-          <w:bCs/>
-          <w:sz w:val="22"/>
-          <w:szCs w:val="22"/>
-          <w:lang w:val="en-GB" w:eastAsia="en-US"/>
-        </w:rPr>
-        <w:t xml:space="preserve"> suggested plugins</w:t>
-      </w:r>
-      <w:r>
-        <w:rPr>
-          <w:rFonts w:ascii="Courier New" w:eastAsiaTheme="minorHAnsi" w:hAnsi="Courier New" w:cs="Courier New"/>
-          <w:sz w:val="22"/>
-          <w:szCs w:val="22"/>
-          <w:lang w:val="en-GB" w:eastAsia="en-US"/>
-        </w:rPr>
-        <w:t xml:space="preserve"> or </w:t>
-      </w:r>
-      <w:r>
-        <w:rPr>
-          <w:rFonts w:ascii="Courier New" w:eastAsiaTheme="minorHAnsi" w:hAnsi="Courier New" w:cs="Courier New"/>
-          <w:b/>
-          <w:bCs/>
-          <w:sz w:val="22"/>
-          <w:szCs w:val="22"/>
-          <w:lang w:val="en-GB" w:eastAsia="en-US"/>
-        </w:rPr>
-        <w:t>Select plugins to install</w:t>
-      </w:r>
-      <w:r>
-        <w:rPr>
-          <w:rFonts w:ascii="Courier New" w:eastAsiaTheme="minorHAnsi" w:hAnsi="Courier New" w:cs="Courier New"/>
-          <w:sz w:val="22"/>
-          <w:szCs w:val="22"/>
-          <w:lang w:val="en-GB" w:eastAsia="en-US"/>
-        </w:rPr>
-        <w:t>. It’s fine to simply install the suggested plugins. You can always install more plugins later. The system continues the initial Jenkins setup.</w:t>
-      </w:r>
-    </w:p>
-    <w:p>
-      <w:pPr>
-        <w:pStyle w:val="ListParagraph"/>
-        <w:numPr>
-          <w:ilvl w:val="1"/>
-          <w:numId w:val="1"/>
-        </w:numPr>
-        <w:autoSpaceDE w:val="0"/>
-        <w:autoSpaceDN w:val="0"/>
-        <w:adjustRightInd w:val="0"/>
-        <w:rPr>
-          <w:rFonts w:ascii="Courier New" w:eastAsiaTheme="minorHAnsi" w:hAnsi="Courier New" w:cs="Courier New"/>
-          <w:sz w:val="22"/>
-          <w:szCs w:val="22"/>
-          <w:lang w:val="en-GB" w:eastAsia="en-US"/>
-        </w:rPr>
-      </w:pPr>
-      <w:r>
-        <w:rPr>
-          <w:rFonts w:ascii="Courier New" w:eastAsiaTheme="minorHAnsi" w:hAnsi="Courier New" w:cs="Courier New"/>
-          <w:sz w:val="22"/>
-          <w:szCs w:val="22"/>
-          <w:lang w:val="en-GB" w:eastAsia="en-US"/>
-        </w:rPr>
-        <w:t xml:space="preserve">Then you will be prompted to </w:t>
-      </w:r>
-      <w:r>
-        <w:rPr>
-          <w:rFonts w:ascii="Courier New" w:eastAsiaTheme="minorHAnsi" w:hAnsi="Courier New" w:cs="Courier New"/>
-          <w:b/>
-          <w:bCs/>
-          <w:sz w:val="22"/>
-          <w:szCs w:val="22"/>
-          <w:lang w:val="en-GB" w:eastAsia="en-US"/>
-        </w:rPr>
-        <w:t>Create First Admin User</w:t>
-      </w:r>
-      <w:r>
-        <w:rPr>
-          <w:rFonts w:ascii="Courier New" w:eastAsiaTheme="minorHAnsi" w:hAnsi="Courier New" w:cs="Courier New"/>
-          <w:sz w:val="22"/>
-          <w:szCs w:val="22"/>
-          <w:lang w:val="en-GB" w:eastAsia="en-US"/>
-        </w:rPr>
-        <w:t xml:space="preserve">. Enter the credentials you want to use for your Jenkins administrator, then </w:t>
-      </w:r>
-      <w:r>
-        <w:rPr>
-          <w:rFonts w:ascii="Courier New" w:eastAsiaTheme="minorHAnsi" w:hAnsi="Courier New" w:cs="Courier New"/>
-          <w:b/>
-          <w:bCs/>
-          <w:sz w:val="22"/>
-          <w:szCs w:val="22"/>
-          <w:lang w:val="en-GB" w:eastAsia="en-US"/>
-        </w:rPr>
-        <w:t>Save and Continue</w:t>
-      </w:r>
-      <w:r>
-        <w:rPr>
-          <w:rFonts w:ascii="Courier New" w:eastAsiaTheme="minorHAnsi" w:hAnsi="Courier New" w:cs="Courier New"/>
-          <w:sz w:val="22"/>
-          <w:szCs w:val="22"/>
-          <w:lang w:val="en-GB" w:eastAsia="en-US"/>
-        </w:rPr>
-        <w:t>.</w:t>
-      </w:r>
-    </w:p>
-    <w:p>
-      <w:pPr>
-        <w:pStyle w:val="ListParagraph"/>
-        <w:numPr>
-          <w:ilvl w:val="1"/>
-          <w:numId w:val="1"/>
-        </w:numPr>
-        <w:autoSpaceDE w:val="0"/>
-        <w:autoSpaceDN w:val="0"/>
-        <w:adjustRightInd w:val="0"/>
-        <w:rPr>
-          <w:rFonts w:ascii="Courier New" w:eastAsiaTheme="minorHAnsi" w:hAnsi="Courier New" w:cs="Courier New"/>
-          <w:sz w:val="22"/>
-          <w:szCs w:val="22"/>
-          <w:lang w:val="en-GB" w:eastAsia="en-US"/>
-        </w:rPr>
-      </w:pPr>
-      <w:r>
-        <w:rPr>
-          <w:rFonts w:ascii="Courier New" w:eastAsiaTheme="minorHAnsi" w:hAnsi="Courier New" w:cs="Courier New"/>
-          <w:sz w:val="22"/>
-          <w:szCs w:val="22"/>
-          <w:lang w:val="en-GB" w:eastAsia="en-US"/>
-        </w:rPr>
-        <w:t xml:space="preserve">After this, you should set up the </w:t>
-      </w:r>
-      <w:r>
-        <w:rPr>
-          <w:rFonts w:ascii="Courier New" w:eastAsiaTheme="minorHAnsi" w:hAnsi="Courier New" w:cs="Courier New"/>
-          <w:b/>
-          <w:bCs/>
-          <w:sz w:val="22"/>
-          <w:szCs w:val="22"/>
-          <w:lang w:val="en-GB" w:eastAsia="en-US"/>
-        </w:rPr>
-        <w:t>Instance Configuration</w:t>
-      </w:r>
-      <w:r>
-        <w:rPr>
-          <w:rFonts w:ascii="Courier New" w:eastAsiaTheme="minorHAnsi" w:hAnsi="Courier New" w:cs="Courier New"/>
-          <w:sz w:val="22"/>
-          <w:szCs w:val="22"/>
-          <w:lang w:val="en-GB" w:eastAsia="en-US"/>
-        </w:rPr>
-        <w:t xml:space="preserve">. This is the preferred network address for this Jenkins installation. Confirm the address you want to use for your server. This is most likely the same address you used to get </w:t>
-      </w:r>
-      <w:r>
-        <w:rPr>
-          <w:rFonts w:ascii="Courier New" w:eastAsiaTheme="minorHAnsi" w:hAnsi="Courier New" w:cs="Courier New"/>
-          <w:sz w:val="22"/>
-          <w:szCs w:val="22"/>
-          <w:lang w:val="en-GB" w:eastAsia="en-US"/>
-        </w:rPr>
-        <w:lastRenderedPageBreak/>
-        <w:t xml:space="preserve">to this configuration page. When you’re satisfied, click </w:t>
-      </w:r>
-      <w:r>
-        <w:rPr>
-          <w:rFonts w:ascii="Courier New" w:eastAsiaTheme="minorHAnsi" w:hAnsi="Courier New" w:cs="Courier New"/>
-          <w:b/>
-          <w:bCs/>
-          <w:sz w:val="22"/>
-          <w:szCs w:val="22"/>
-          <w:lang w:val="en-GB" w:eastAsia="en-US"/>
-        </w:rPr>
-        <w:t>Save and Finish</w:t>
-      </w:r>
-      <w:r>
-        <w:rPr>
-          <w:rFonts w:ascii="Courier New" w:eastAsiaTheme="minorHAnsi" w:hAnsi="Courier New" w:cs="Courier New"/>
-          <w:sz w:val="22"/>
-          <w:szCs w:val="22"/>
-          <w:lang w:val="en-GB" w:eastAsia="en-US"/>
-        </w:rPr>
-        <w:t>.</w:t>
-      </w:r>
-    </w:p>
-    <w:p>
-      <w:pPr>
-        <w:pStyle w:val="ListParagraph"/>
-        <w:numPr>
-          <w:ilvl w:val="1"/>
-          <w:numId w:val="1"/>
-        </w:numPr>
-        <w:autoSpaceDE w:val="0"/>
-        <w:autoSpaceDN w:val="0"/>
-        <w:adjustRightInd w:val="0"/>
-        <w:rPr>
-          <w:rFonts w:ascii="Courier New" w:eastAsiaTheme="minorHAnsi" w:hAnsi="Courier New" w:cs="Courier New"/>
-          <w:sz w:val="22"/>
-          <w:szCs w:val="22"/>
-          <w:lang w:val="en-GB" w:eastAsia="en-US"/>
-        </w:rPr>
-      </w:pPr>
-      <w:r>
-        <w:rPr>
-          <w:rFonts w:ascii="Courier New" w:eastAsiaTheme="minorHAnsi" w:hAnsi="Courier New" w:cs="Courier New"/>
-          <w:sz w:val="22"/>
-          <w:szCs w:val="22"/>
-          <w:lang w:val="en-GB" w:eastAsia="en-US"/>
-        </w:rPr>
-        <w:t xml:space="preserve">You should see a page that says </w:t>
-      </w:r>
-      <w:r>
-        <w:rPr>
-          <w:rFonts w:ascii="Courier New" w:eastAsiaTheme="minorHAnsi" w:hAnsi="Courier New" w:cs="Courier New"/>
-          <w:b/>
-          <w:bCs/>
-          <w:sz w:val="22"/>
-          <w:szCs w:val="22"/>
-          <w:lang w:val="en-GB" w:eastAsia="en-US"/>
-        </w:rPr>
-        <w:t>Jenkins is ready!</w:t>
-      </w:r>
-      <w:r>
-        <w:rPr>
-          <w:rFonts w:ascii="Courier New" w:eastAsiaTheme="minorHAnsi" w:hAnsi="Courier New" w:cs="Courier New"/>
-          <w:sz w:val="22"/>
-          <w:szCs w:val="22"/>
-          <w:lang w:val="en-GB" w:eastAsia="en-US"/>
-        </w:rPr>
-        <w:t xml:space="preserve"> You can click </w:t>
-      </w:r>
-      <w:r>
-        <w:rPr>
-          <w:rFonts w:ascii="Courier New" w:eastAsiaTheme="minorHAnsi" w:hAnsi="Courier New" w:cs="Courier New"/>
-          <w:b/>
-          <w:bCs/>
-          <w:sz w:val="22"/>
-          <w:szCs w:val="22"/>
-          <w:lang w:val="en-GB" w:eastAsia="en-US"/>
-        </w:rPr>
-        <w:t>Start using Jenkins</w:t>
-      </w:r>
-      <w:r>
-        <w:rPr>
-          <w:rFonts w:ascii="Courier New" w:eastAsiaTheme="minorHAnsi" w:hAnsi="Courier New" w:cs="Courier New"/>
-          <w:sz w:val="22"/>
-          <w:szCs w:val="22"/>
-          <w:lang w:val="en-GB" w:eastAsia="en-US"/>
-        </w:rPr>
-        <w:t xml:space="preserve"> to open the Jenkins dashboard.</w:t>
-      </w:r>
-    </w:p>
-    <w:p>
-      <w:pPr>
-        <w:pStyle w:val="NormalWeb"/>
-        <w:ind w:left="1352"/>
-        <w:rPr>
-          <w:rFonts w:ascii="Courier New" w:hAnsi="Courier New" w:cs="Courier New"/>
-          <w:sz w:val="20"/>
-          <w:szCs w:val="20"/>
-        </w:rPr>
-      </w:pPr>
-    </w:p>
-    <w:p/>
-    <w:p/>
-    <w:p/>
-    <w:p/>
-    <w:p/>
-    <w:p/>
-    <w:p/>
-    <w:p/>
-    <w:p/>
-    <w:p/>
-    <w:p/>
-    <w:p/>
-    <w:p/>
-    <w:p/>
-    <w:p/>
-    <w:p/>
-    <w:p/>
-    <w:p/>
-    <w:p/>
-    <w:p/>
-    <w:p/>
-    <w:p/>
-    <w:p/>
-    <w:p/>
-    <w:p/>
-    <w:p/>
-    <w:p/>
-    <w:p/>
-    <w:p/>
-    <w:p/>
-    <w:p/>
-    <w:p/>
-    <w:p/>
-    <w:p/>
-    <w:p/>
-    <w:p/>
-    <w:p/>
-    <w:p/>
-    <w:p/>
-    <w:p/>
-    <w:p/>
-    <w:p>
-      <w:pPr>
-        <w:rPr>
-          <w:rFonts w:ascii="Courier New" w:hAnsi="Courier New" w:cs="Courier New"/>
-          <w:b/>
-          <w:bCs/>
-          <w:sz w:val="28"/>
-          <w:szCs w:val="28"/>
-        </w:rPr>
-      </w:pPr>
-      <w:r>
-        <w:rPr>
-          <w:rFonts w:ascii="Courier New" w:hAnsi="Courier New" w:cs="Courier New"/>
-          <w:b/>
-          <w:bCs/>
-          <w:sz w:val="28"/>
-          <w:szCs w:val="28"/>
-        </w:rPr>
-        <w:t xml:space="preserve">-: </w:t>
-      </w:r>
-      <w:r>
-        <w:rPr>
-          <w:rFonts w:ascii="Courier New" w:hAnsi="Courier New" w:cs="Courier New"/>
-          <w:b/>
-          <w:bCs/>
-          <w:sz w:val="28"/>
-          <w:szCs w:val="28"/>
-        </w:rPr>
-        <w:t>Amazon S3</w:t>
-      </w:r>
-      <w:r>
-        <w:rPr>
-          <w:rFonts w:ascii="Courier New" w:hAnsi="Courier New" w:cs="Courier New"/>
-          <w:b/>
-          <w:bCs/>
-          <w:sz w:val="28"/>
-          <w:szCs w:val="28"/>
-        </w:rPr>
-        <w:t xml:space="preserve"> Service</w:t>
-      </w:r>
-      <w:r>
-        <w:rPr>
-          <w:rFonts w:ascii="Courier New" w:hAnsi="Courier New" w:cs="Courier New"/>
-          <w:b/>
-          <w:bCs/>
-          <w:sz w:val="28"/>
-          <w:szCs w:val="28"/>
-        </w:rPr>
-        <w:t xml:space="preserve"> :-</w:t>
-      </w:r>
-    </w:p>
-    <w:p>
-      <w:pPr>
-        <w:rPr>
-          <w:rFonts w:ascii="Courier New" w:hAnsi="Courier New" w:cs="Courier New"/>
-        </w:rPr>
-      </w:pPr>
-    </w:p>
-    <w:p>
-      <w:pPr>
-        <w:rPr>
-          <w:rFonts w:ascii="Courier New" w:hAnsi="Courier New" w:cs="Courier New"/>
-        </w:rPr>
-      </w:pPr>
-      <w:r>
-        <w:rPr>
-          <w:rFonts w:ascii="Courier New" w:hAnsi="Courier New" w:cs="Courier New"/>
-        </w:rPr>
-        <w:t xml:space="preserve">Amazon Simple Storage Service (Amazon S3) is an object storage service that offers industry-leading scalability, data availability, security, and performance. </w:t>
-      </w:r>
-    </w:p>
-    <w:p>
-      <w:pPr>
-        <w:rPr>
-          <w:rFonts w:ascii="Courier New" w:hAnsi="Courier New" w:cs="Courier New"/>
-        </w:rPr>
-      </w:pPr>
-    </w:p>
-    <w:p>
-      <w:pPr>
-        <w:rPr>
-          <w:rFonts w:ascii="Courier New" w:hAnsi="Courier New" w:cs="Courier New"/>
-        </w:rPr>
-      </w:pPr>
-      <w:r>
-        <w:rPr>
-          <w:rFonts w:ascii="Courier New" w:hAnsi="Courier New" w:cs="Courier New"/>
-        </w:rPr>
-        <w:t xml:space="preserve">Amazon S3 provides easy-to-use management features so you can organize your data and configure finely-tuned access controls to meet your specific business, organizational, and compliance requirements. </w:t>
-      </w:r>
-    </w:p>
-    <w:p>
-      <w:pPr>
-        <w:rPr>
-          <w:rFonts w:ascii="Courier New" w:hAnsi="Courier New" w:cs="Courier New"/>
-        </w:rPr>
-      </w:pPr>
-    </w:p>
-    <w:p>
-      <w:pPr>
-        <w:rPr>
-          <w:rFonts w:ascii="Courier New" w:hAnsi="Courier New" w:cs="Courier New"/>
-        </w:rPr>
-      </w:pPr>
-      <w:r>
-        <w:rPr>
-          <w:rFonts w:ascii="Courier New" w:hAnsi="Courier New" w:cs="Courier New"/>
-        </w:rPr>
-        <w:t>Amazon S3 is designed for 99.999999999% (11 9's) of durability, and stores data for millions of applications for companies all around the world.</w:t>
-      </w:r>
-    </w:p>
-    <w:p>
-      <w:pPr>
-        <w:rPr>
-          <w:rFonts w:ascii="Courier New" w:hAnsi="Courier New" w:cs="Courier New"/>
-        </w:rPr>
-      </w:pPr>
-    </w:p>
-    <w:p>
-      <w:pPr>
-        <w:rPr>
-          <w:rFonts w:ascii="Courier New" w:hAnsi="Courier New" w:cs="Courier New"/>
-          <w:b/>
-          <w:bCs/>
-          <w:u w:val="single"/>
-        </w:rPr>
-      </w:pPr>
-      <w:r>
-        <w:rPr>
-          <w:rFonts w:ascii="Courier New" w:hAnsi="Courier New" w:cs="Courier New"/>
-          <w:b/>
-          <w:bCs/>
-          <w:u w:val="single"/>
-        </w:rPr>
-        <w:t>Uses</w:t>
-      </w:r>
-    </w:p>
-    <w:p>
-      <w:pPr>
-        <w:rPr>
-          <w:rFonts w:ascii="Courier New" w:hAnsi="Courier New" w:cs="Courier New"/>
-        </w:rPr>
-      </w:pPr>
-      <w:r>
-        <w:rPr>
-          <w:rFonts w:ascii="Courier New" w:hAnsi="Courier New" w:cs="Courier New"/>
-        </w:rPr>
-        <w:t>Backup and Restore</w:t>
-      </w:r>
-    </w:p>
-    <w:p>
-      <w:pPr>
-        <w:rPr>
-          <w:rFonts w:ascii="Courier New" w:hAnsi="Courier New" w:cs="Courier New"/>
-        </w:rPr>
-      </w:pPr>
-      <w:r>
-        <w:rPr>
-          <w:rFonts w:ascii="Courier New" w:hAnsi="Courier New" w:cs="Courier New"/>
-        </w:rPr>
-        <w:t>Disaster Recovery (DR)</w:t>
-      </w:r>
-    </w:p>
-    <w:p>
-      <w:pPr>
-        <w:rPr>
-          <w:rFonts w:ascii="Courier New" w:hAnsi="Courier New" w:cs="Courier New"/>
-        </w:rPr>
-      </w:pPr>
-      <w:r>
-        <w:rPr>
-          <w:rFonts w:ascii="Courier New" w:hAnsi="Courier New" w:cs="Courier New"/>
-        </w:rPr>
-        <w:t>Archive</w:t>
-      </w:r>
-    </w:p>
-    <w:p>
-      <w:pPr>
-        <w:rPr>
-          <w:rFonts w:ascii="Courier New" w:hAnsi="Courier New" w:cs="Courier New"/>
-        </w:rPr>
-      </w:pPr>
-      <w:r>
-        <w:rPr>
-          <w:rFonts w:ascii="Courier New" w:hAnsi="Courier New" w:cs="Courier New"/>
-        </w:rPr>
-        <w:t>Data lakes and Big data analytics</w:t>
-      </w:r>
-    </w:p>
-    <w:p>
-      <w:pPr>
-        <w:rPr>
-          <w:rFonts w:ascii="Courier New" w:hAnsi="Courier New" w:cs="Courier New"/>
-        </w:rPr>
-      </w:pPr>
-      <w:r>
-        <w:rPr>
-          <w:rFonts w:ascii="Courier New" w:hAnsi="Courier New" w:cs="Courier New"/>
-        </w:rPr>
-        <w:t>Hybrid cloud storage</w:t>
-      </w:r>
-    </w:p>
-    <w:p>
-      <w:pPr>
-        <w:rPr>
-          <w:rFonts w:ascii="Courier New" w:hAnsi="Courier New" w:cs="Courier New"/>
-        </w:rPr>
-      </w:pPr>
-      <w:r>
-        <w:rPr>
-          <w:rFonts w:ascii="Courier New" w:hAnsi="Courier New" w:cs="Courier New"/>
-        </w:rPr>
-        <w:t>Cloud-native applications</w:t>
-      </w:r>
-    </w:p>
-    <w:p>
-      <w:pPr>
-        <w:rPr>
-          <w:rFonts w:ascii="Courier New" w:hAnsi="Courier New" w:cs="Courier New"/>
-        </w:rPr>
-      </w:pPr>
-    </w:p>
-    <w:p>
-      <w:pPr>
-        <w:rPr>
-          <w:rFonts w:ascii="Courier New" w:hAnsi="Courier New" w:cs="Courier New"/>
-          <w:b/>
-          <w:bCs/>
-          <w:u w:val="single"/>
-        </w:rPr>
-      </w:pPr>
-      <w:r>
-        <w:rPr>
-          <w:rFonts w:ascii="Courier New" w:hAnsi="Courier New" w:cs="Courier New"/>
-          <w:b/>
-          <w:bCs/>
-          <w:u w:val="single"/>
-        </w:rPr>
-        <w:t>Steps to use S3</w:t>
-      </w:r>
-    </w:p>
-    <w:p>
-      <w:pPr>
-        <w:pStyle w:val="ListParagraph"/>
-        <w:numPr>
-          <w:ilvl w:val="0"/>
-          <w:numId w:val="3"/>
-        </w:numPr>
-        <w:rPr>
-          <w:rFonts w:ascii="Courier New" w:hAnsi="Courier New" w:cs="Courier New"/>
-        </w:rPr>
-      </w:pPr>
-      <w:r>
-        <w:rPr>
-          <w:rFonts w:ascii="Courier New" w:hAnsi="Courier New" w:cs="Courier New"/>
-        </w:rPr>
-        <w:t xml:space="preserve">Get AWS Login </w:t>
-      </w:r>
-    </w:p>
-    <w:p>
-      <w:pPr>
-        <w:pStyle w:val="ListParagraph"/>
-        <w:numPr>
-          <w:ilvl w:val="0"/>
-          <w:numId w:val="3"/>
-        </w:numPr>
-        <w:rPr>
-          <w:rFonts w:ascii="Courier New" w:hAnsi="Courier New" w:cs="Courier New"/>
-        </w:rPr>
-      </w:pPr>
-      <w:r>
-        <w:rPr>
-          <w:rFonts w:ascii="Courier New" w:hAnsi="Courier New" w:cs="Courier New"/>
-        </w:rPr>
-        <w:t xml:space="preserve">Go to S3 service </w:t>
-      </w:r>
-      <w:r>
-        <w:rPr>
-          <w:rFonts w:ascii="Courier New" w:hAnsi="Courier New" w:cs="Courier New"/>
-        </w:rPr>
-        <w:t xml:space="preserve">home </w:t>
-      </w:r>
-      <w:r>
-        <w:rPr>
-          <w:rFonts w:ascii="Courier New" w:hAnsi="Courier New" w:cs="Courier New"/>
-        </w:rPr>
-        <w:t>page</w:t>
-      </w:r>
-    </w:p>
-    <w:p>
-      <w:pPr>
-        <w:pStyle w:val="ListParagraph"/>
-        <w:numPr>
-          <w:ilvl w:val="0"/>
-          <w:numId w:val="3"/>
-        </w:numPr>
-        <w:rPr>
-          <w:rFonts w:ascii="Courier New" w:hAnsi="Courier New" w:cs="Courier New"/>
-        </w:rPr>
-      </w:pPr>
-      <w:r>
-        <w:rPr>
-          <w:rFonts w:ascii="Courier New" w:hAnsi="Courier New" w:cs="Courier New"/>
-        </w:rPr>
-        <w:t>Create a Bucket</w:t>
-      </w:r>
-    </w:p>
-    <w:p>
-      <w:pPr>
-        <w:pStyle w:val="ListParagraph"/>
-        <w:numPr>
-          <w:ilvl w:val="0"/>
-          <w:numId w:val="3"/>
-        </w:numPr>
-        <w:rPr>
-          <w:rFonts w:ascii="Courier New" w:hAnsi="Courier New" w:cs="Courier New"/>
-        </w:rPr>
-      </w:pPr>
-      <w:r>
-        <w:rPr>
-          <w:rFonts w:ascii="Courier New" w:hAnsi="Courier New" w:cs="Courier New"/>
-        </w:rPr>
-        <w:t>Create folders</w:t>
-      </w:r>
-    </w:p>
-    <w:p>
-      <w:pPr>
-        <w:pStyle w:val="ListParagraph"/>
-        <w:numPr>
-          <w:ilvl w:val="0"/>
-          <w:numId w:val="3"/>
-        </w:numPr>
-        <w:rPr>
-          <w:rFonts w:ascii="Courier New" w:hAnsi="Courier New" w:cs="Courier New"/>
-        </w:rPr>
-      </w:pPr>
-      <w:r>
-        <w:rPr>
-          <w:rFonts w:ascii="Courier New" w:hAnsi="Courier New" w:cs="Courier New"/>
-        </w:rPr>
-        <w:t xml:space="preserve">Upload </w:t>
-      </w:r>
-      <w:r>
-        <w:rPr>
-          <w:rFonts w:ascii="Courier New" w:hAnsi="Courier New" w:cs="Courier New"/>
-        </w:rPr>
-        <w:t>some</w:t>
-      </w:r>
-      <w:r>
-        <w:rPr>
-          <w:rFonts w:ascii="Courier New" w:hAnsi="Courier New" w:cs="Courier New"/>
-        </w:rPr>
-        <w:t xml:space="preserve"> file</w:t>
-      </w:r>
-      <w:r>
-        <w:rPr>
-          <w:rFonts w:ascii="Courier New" w:hAnsi="Courier New" w:cs="Courier New"/>
-        </w:rPr>
-        <w:t>s</w:t>
-      </w:r>
-    </w:p>
-    <w:p>
-      <w:pPr>
-        <w:pStyle w:val="ListParagraph"/>
-        <w:numPr>
-          <w:ilvl w:val="0"/>
-          <w:numId w:val="3"/>
-        </w:numPr>
-        <w:rPr>
-          <w:rFonts w:ascii="Courier New" w:hAnsi="Courier New" w:cs="Courier New"/>
-        </w:rPr>
-      </w:pPr>
-      <w:r>
-        <w:rPr>
-          <w:rFonts w:ascii="Courier New" w:hAnsi="Courier New" w:cs="Courier New"/>
-        </w:rPr>
-        <w:t>Download a</w:t>
-      </w:r>
-      <w:r>
-        <w:rPr>
-          <w:rFonts w:ascii="Courier New" w:hAnsi="Courier New" w:cs="Courier New"/>
-        </w:rPr>
-        <w:t xml:space="preserve"> </w:t>
-      </w:r>
-      <w:r>
-        <w:rPr>
-          <w:rFonts w:ascii="Courier New" w:hAnsi="Courier New" w:cs="Courier New"/>
-        </w:rPr>
-        <w:t>file</w:t>
-      </w:r>
+        </w:rPr>
+      </w:pPr>
     </w:p>
     <w:sectPr>
-      <w:headerReference w:type="even" r:id="rId18"/>
-      <w:headerReference w:type="default" r:id="rId19"/>
-      <w:footerReference w:type="even" r:id="rId20"/>
-      <w:footerReference w:type="default" r:id="rId21"/>
-      <w:headerReference w:type="first" r:id="rId22"/>
-      <w:footerReference w:type="first" r:id="rId23"/>
+      <w:headerReference w:type="even" r:id="rId17"/>
+      <w:headerReference w:type="default" r:id="rId18"/>
+      <w:footerReference w:type="even" r:id="rId19"/>
+      <w:footerReference w:type="default" r:id="rId20"/>
+      <w:headerReference w:type="first" r:id="rId21"/>
+      <w:footerReference w:type="first" r:id="rId22"/>
       <w:pgSz w:w="12240" w:h="15840"/>
       <w:pgMar w:top="1440" w:right="1440" w:bottom="1440" w:left="1440" w:header="708" w:footer="708" w:gutter="0"/>
       <w:cols w:space="708"/>
@@ -6337,7 +3842,7 @@
           </v:handles>
           <o:lock v:ext="edit" text="t" shapetype="t"/>
         </v:shapetype>
-        <v:shape id="PowerPlusWaterMarkObject431023353" o:spid="_x0000_s2051" type="#_x0000_t136" alt="" style="position:absolute;margin-left:0;margin-top:0;width:609.1pt;height:50.75pt;rotation:315;z-index:-251651072;mso-wrap-edited:f;mso-width-percent:0;mso-height-percent:0;mso-position-horizontal:center;mso-position-horizontal-relative:margin;mso-position-vertical:center;mso-position-vertical-relative:margin;mso-width-percent:0;mso-height-percent:0" o:allowincell="f" fillcolor="silver" stroked="f">
+        <v:shape id="PowerPlusWaterMarkObject431023353" o:spid="_x0000_s1027" type="#_x0000_t136" alt="" style="position:absolute;margin-left:0;margin-top:0;width:609.1pt;height:50.75pt;rotation:315;z-index:-251651072;mso-wrap-edited:f;mso-width-percent:0;mso-height-percent:0;mso-position-horizontal:center;mso-position-horizontal-relative:margin;mso-position-vertical:center;mso-position-vertical-relative:margin;mso-width-percent:0;mso-height-percent:0" o:allowincell="f" fillcolor="silver" stroked="f">
           <v:fill opacity="18350f"/>
           <v:textpath style="font-family:&quot;Times New Roman&quot;;font-size:1pt" string="VBR HDV TRAINING INC."/>
           <w10:wrap anchorx="margin" anchory="margin"/>
@@ -6383,7 +3888,7 @@
           </v:handles>
           <o:lock v:ext="edit" text="t" shapetype="t"/>
         </v:shapetype>
-        <v:shape id="PowerPlusWaterMarkObject431023354" o:spid="_x0000_s2050" type="#_x0000_t136" alt="" style="position:absolute;margin-left:0;margin-top:0;width:609.1pt;height:50.75pt;rotation:315;z-index:-251646976;mso-wrap-edited:f;mso-width-percent:0;mso-height-percent:0;mso-position-horizontal:center;mso-position-horizontal-relative:margin;mso-position-vertical:center;mso-position-vertical-relative:margin;mso-width-percent:0;mso-height-percent:0" o:allowincell="f" fillcolor="silver" stroked="f">
+        <v:shape id="PowerPlusWaterMarkObject431023354" o:spid="_x0000_s1026" type="#_x0000_t136" alt="" style="position:absolute;margin-left:0;margin-top:0;width:609.1pt;height:50.75pt;rotation:315;z-index:-251646976;mso-wrap-edited:f;mso-width-percent:0;mso-height-percent:0;mso-position-horizontal:center;mso-position-horizontal-relative:margin;mso-position-vertical:center;mso-position-vertical-relative:margin;mso-width-percent:0;mso-height-percent:0" o:allowincell="f" fillcolor="silver" stroked="f">
           <v:fill opacity="18350f"/>
           <v:textpath style="font-family:&quot;Times New Roman&quot;;font-size:1pt" string="VBR HDV TRAINING INC."/>
           <w10:wrap anchorx="margin" anchory="margin"/>
@@ -6429,7 +3934,7 @@
           </v:handles>
           <o:lock v:ext="edit" text="t" shapetype="t"/>
         </v:shapetype>
-        <v:shape id="PowerPlusWaterMarkObject431023352" o:spid="_x0000_s2049" type="#_x0000_t136" alt="" style="position:absolute;margin-left:0;margin-top:0;width:609.1pt;height:50.75pt;rotation:315;z-index:-251655168;mso-wrap-edited:f;mso-width-percent:0;mso-height-percent:0;mso-position-horizontal:center;mso-position-horizontal-relative:margin;mso-position-vertical:center;mso-position-vertical-relative:margin;mso-width-percent:0;mso-height-percent:0" o:allowincell="f" fillcolor="silver" stroked="f">
+        <v:shape id="PowerPlusWaterMarkObject431023352" o:spid="_x0000_s1025" type="#_x0000_t136" alt="" style="position:absolute;margin-left:0;margin-top:0;width:609.1pt;height:50.75pt;rotation:315;z-index:-251655168;mso-wrap-edited:f;mso-width-percent:0;mso-height-percent:0;mso-position-horizontal:center;mso-position-horizontal-relative:margin;mso-position-vertical:center;mso-position-vertical-relative:margin;mso-width-percent:0;mso-height-percent:0" o:allowincell="f" fillcolor="silver" stroked="f">
           <v:fill opacity="18350f"/>
           <v:textpath style="font-family:&quot;Times New Roman&quot;;font-size:1pt" string="VBR HDV TRAINING INC."/>
           <w10:wrap anchorx="margin" anchory="margin"/>

</xml_diff>